<commit_message>
added additional instruction and help
</commit_message>
<xml_diff>
--- a/RutrackerDownloader/docs/help_ru/help.docx
+++ b/RutrackerDownloader/docs/help_ru/help.docx
@@ -72,7 +72,7 @@
                   </w:tcPr>
                   <w:p>
                     <w:pPr>
-                      <w:pStyle w:val="NoSpacing"/>
+                      <w:pStyle w:val="a9"/>
                       <w:jc w:val="center"/>
                       <w:rPr>
                         <w:rFonts w:asciiTheme="majorHAnsi" w:eastAsiaTheme="majorEastAsia" w:hAnsiTheme="majorHAnsi" w:cstheme="majorBidi"/>
@@ -123,7 +123,7 @@
                   </w:tcPr>
                   <w:p>
                     <w:pPr>
-                      <w:pStyle w:val="NoSpacing"/>
+                      <w:pStyle w:val="a9"/>
                       <w:jc w:val="center"/>
                       <w:rPr>
                         <w:rFonts w:asciiTheme="majorHAnsi" w:eastAsiaTheme="majorEastAsia" w:hAnsiTheme="majorHAnsi" w:cstheme="majorBidi"/>
@@ -159,72 +159,7 @@
                         <w:szCs w:val="40"/>
                         <w:lang w:val="en-US"/>
                       </w:rPr>
-                      <w:t xml:space="preserve">Downloader </w:t>
-                    </w:r>
-                    <w:proofErr w:type="spellStart"/>
-                    <w:r>
-                      <w:rPr>
-                        <w:rFonts w:asciiTheme="majorHAnsi" w:eastAsiaTheme="majorEastAsia" w:hAnsiTheme="majorHAnsi" w:cstheme="majorBidi"/>
-                        <w:sz w:val="40"/>
-                        <w:szCs w:val="40"/>
-                        <w:lang w:val="en-US"/>
-                      </w:rPr>
-                      <w:t>версия</w:t>
-                    </w:r>
-                    <w:proofErr w:type="spellEnd"/>
-                    <w:r>
-                      <w:rPr>
-                        <w:rFonts w:asciiTheme="majorHAnsi" w:eastAsiaTheme="majorEastAsia" w:hAnsiTheme="majorHAnsi" w:cstheme="majorBidi"/>
-                        <w:sz w:val="40"/>
-                        <w:szCs w:val="40"/>
-                        <w:lang w:val="en-US"/>
-                      </w:rPr>
-                      <w:t xml:space="preserve"> 2</w:t>
-                    </w:r>
-                    <w:r>
-                      <w:rPr>
-                        <w:rFonts w:asciiTheme="majorHAnsi" w:eastAsiaTheme="majorEastAsia" w:hAnsiTheme="majorHAnsi" w:cstheme="majorBidi"/>
-                        <w:sz w:val="40"/>
-                        <w:szCs w:val="40"/>
-                        <w:lang w:val="en-US"/>
-                      </w:rPr>
-                      <w:t>.</w:t>
-                    </w:r>
-                    <w:r>
-                      <w:rPr>
-                        <w:rFonts w:asciiTheme="majorHAnsi" w:eastAsiaTheme="majorEastAsia" w:hAnsiTheme="majorHAnsi" w:cstheme="majorBidi"/>
-                        <w:sz w:val="40"/>
-                        <w:szCs w:val="40"/>
-                        <w:lang w:val="en-US"/>
-                      </w:rPr>
-                      <w:t>6</w:t>
-                    </w:r>
-                    <w:r>
-                      <w:rPr>
-                        <w:rFonts w:asciiTheme="majorHAnsi" w:eastAsiaTheme="majorEastAsia" w:hAnsiTheme="majorHAnsi" w:cstheme="majorBidi"/>
-                        <w:sz w:val="40"/>
-                        <w:szCs w:val="40"/>
-                        <w:lang w:val="en-US"/>
-                      </w:rPr>
-                      <w:t>.</w:t>
-                    </w:r>
-                    <w:r>
-                      <w:rPr>
-                        <w:rFonts w:asciiTheme="majorHAnsi" w:eastAsiaTheme="majorEastAsia" w:hAnsiTheme="majorHAnsi" w:cstheme="majorBidi"/>
-                        <w:sz w:val="40"/>
-                        <w:szCs w:val="40"/>
-                        <w:lang w:val="en-US"/>
-                      </w:rPr>
-                      <w:t>5</w:t>
-                    </w:r>
-                    <w:r>
-                      <w:rPr>
-                        <w:rFonts w:asciiTheme="majorHAnsi" w:eastAsiaTheme="majorEastAsia" w:hAnsiTheme="majorHAnsi" w:cstheme="majorBidi"/>
-                        <w:sz w:val="40"/>
-                        <w:szCs w:val="40"/>
-                        <w:lang w:val="en-US"/>
-                      </w:rPr>
-                      <w:t>.5</w:t>
+                      <w:t>Downloader</w:t>
                     </w:r>
                   </w:p>
                 </w:tc>
@@ -243,7 +178,7 @@
               </w:tcPr>
               <w:p>
                 <w:pPr>
-                  <w:pStyle w:val="NoSpacing"/>
+                  <w:pStyle w:val="a9"/>
                   <w:rPr>
                     <w:lang w:val="en-US"/>
                   </w:rPr>
@@ -276,7 +211,7 @@
                   </w:tcPr>
                   <w:p>
                     <w:pPr>
-                      <w:pStyle w:val="NoSpacing"/>
+                      <w:pStyle w:val="a9"/>
                       <w:jc w:val="center"/>
                       <w:rPr>
                         <w:b/>
@@ -314,7 +249,7 @@
                 <w:alias w:val="Дата"/>
                 <w:id w:val="516659546"/>
                 <w:dataBinding w:prefixMappings="xmlns:ns0='http://schemas.microsoft.com/office/2006/coverPageProps'" w:xpath="/ns0:CoverPageProperties[1]/ns0:PublishDate[1]" w:storeItemID="{55AF091B-3C7A-41E3-B477-F2FDAA23CFDA}"/>
-                <w:date w:fullDate="2011-09-23T00:00:00Z">
+                <w:date w:fullDate="2012-01-30T00:00:00Z">
                   <w:dateFormat w:val="dd.MM.yyyy"/>
                   <w:lid w:val="ru-RU"/>
                   <w:storeMappedDataAs w:val="dateTime"/>
@@ -330,7 +265,7 @@
                   </w:tcPr>
                   <w:p>
                     <w:pPr>
-                      <w:pStyle w:val="NoSpacing"/>
+                      <w:pStyle w:val="a9"/>
                       <w:jc w:val="center"/>
                       <w:rPr>
                         <w:b/>
@@ -342,8 +277,9 @@
                       <w:rPr>
                         <w:b/>
                         <w:bCs/>
+                        <w:lang w:val="en-US"/>
                       </w:rPr>
-                      <w:t>23</w:t>
+                      <w:t>30</w:t>
                     </w:r>
                     <w:r>
                       <w:rPr>
@@ -357,16 +293,9 @@
                       <w:rPr>
                         <w:b/>
                         <w:bCs/>
-                      </w:rPr>
-                      <w:t>9</w:t>
-                    </w:r>
-                    <w:r>
-                      <w:rPr>
-                        <w:b/>
-                        <w:bCs/>
                         <w:lang w:val="en-US"/>
                       </w:rPr>
-                      <w:t>.2011</w:t>
+                      <w:t>1.2012</w:t>
                     </w:r>
                   </w:p>
                 </w:tc>
@@ -394,7 +323,7 @@
           <w:sdtContent>
             <w:p>
               <w:pPr>
-                <w:pStyle w:val="TOCHeading"/>
+                <w:pStyle w:val="af3"/>
                 <w:rPr>
                   <w:lang w:val="en-US"/>
                 </w:rPr>
@@ -405,7 +334,7 @@
             </w:p>
             <w:p>
               <w:pPr>
-                <w:pStyle w:val="TOC1"/>
+                <w:pStyle w:val="11"/>
                 <w:tabs>
                   <w:tab w:val="left" w:pos="440"/>
                   <w:tab w:val="right" w:leader="dot" w:pos="9345"/>
@@ -430,10 +359,10 @@
               <w:r>
                 <w:fldChar w:fldCharType="separate"/>
               </w:r>
-              <w:hyperlink w:anchor="_Toc304555345" w:history="1">
-                <w:r>
-                  <w:rPr>
-                    <w:rStyle w:val="Hyperlink"/>
+              <w:hyperlink w:anchor="_Toc315695336" w:history="1">
+                <w:r>
+                  <w:rPr>
+                    <w:rStyle w:val="af4"/>
                     <w:noProof/>
                   </w:rPr>
                   <w:t>1</w:t>
@@ -450,10 +379,18 @@
                 </w:r>
                 <w:r>
                   <w:rPr>
-                    <w:rStyle w:val="Hyperlink"/>
-                    <w:noProof/>
-                  </w:rPr>
-                  <w:t>Краткое описание программы</w:t>
+                    <w:rStyle w:val="af4"/>
+                    <w:noProof/>
+                  </w:rPr>
+                  <w:t>Онлайн помощь (</w:t>
+                </w:r>
+                <w:r>
+                  <w:rPr>
+                    <w:rStyle w:val="af4"/>
+                    <w:noProof/>
+                    <w:lang w:val="en-US"/>
+                  </w:rPr>
+                  <w:t>FAQ)</w:t>
                 </w:r>
                 <w:r>
                   <w:rPr>
@@ -474,7 +411,7 @@
                     <w:noProof/>
                     <w:webHidden/>
                   </w:rPr>
-                  <w:instrText xml:space="preserve"> PAGEREF _Toc304555345 \h </w:instrText>
+                  <w:instrText xml:space="preserve"> PAGEREF _Toc315695336 \h </w:instrText>
                 </w:r>
                 <w:r>
                   <w:rPr>
@@ -507,7 +444,7 @@
             </w:p>
             <w:p>
               <w:pPr>
-                <w:pStyle w:val="TOC1"/>
+                <w:pStyle w:val="11"/>
                 <w:tabs>
                   <w:tab w:val="left" w:pos="440"/>
                   <w:tab w:val="right" w:leader="dot" w:pos="9345"/>
@@ -520,10 +457,10 @@
                   <w:lang w:eastAsia="ru-RU"/>
                 </w:rPr>
               </w:pPr>
-              <w:hyperlink w:anchor="_Toc304555346" w:history="1">
-                <w:r>
-                  <w:rPr>
-                    <w:rStyle w:val="Hyperlink"/>
+              <w:hyperlink w:anchor="_Toc315695337" w:history="1">
+                <w:r>
+                  <w:rPr>
+                    <w:rStyle w:val="af4"/>
                     <w:noProof/>
                   </w:rPr>
                   <w:t>2</w:t>
@@ -540,10 +477,10 @@
                 </w:r>
                 <w:r>
                   <w:rPr>
-                    <w:rStyle w:val="Hyperlink"/>
-                    <w:noProof/>
-                  </w:rPr>
-                  <w:t>Требования и ограничения</w:t>
+                    <w:rStyle w:val="af4"/>
+                    <w:noProof/>
+                  </w:rPr>
+                  <w:t>Краткое описание программы</w:t>
                 </w:r>
                 <w:r>
                   <w:rPr>
@@ -564,7 +501,7 @@
                     <w:noProof/>
                     <w:webHidden/>
                   </w:rPr>
-                  <w:instrText xml:space="preserve"> PAGEREF _Toc304555346 \h </w:instrText>
+                  <w:instrText xml:space="preserve"> PAGEREF _Toc315695337 \h </w:instrText>
                 </w:r>
                 <w:r>
                   <w:rPr>
@@ -584,7 +521,7 @@
                     <w:noProof/>
                     <w:webHidden/>
                   </w:rPr>
-                  <w:t>1</w:t>
+                  <w:t>0</w:t>
                 </w:r>
                 <w:r>
                   <w:rPr>
@@ -597,7 +534,7 @@
             </w:p>
             <w:p>
               <w:pPr>
-                <w:pStyle w:val="TOC1"/>
+                <w:pStyle w:val="11"/>
                 <w:tabs>
                   <w:tab w:val="left" w:pos="440"/>
                   <w:tab w:val="right" w:leader="dot" w:pos="9345"/>
@@ -610,10 +547,10 @@
                   <w:lang w:eastAsia="ru-RU"/>
                 </w:rPr>
               </w:pPr>
-              <w:hyperlink w:anchor="_Toc304555347" w:history="1">
-                <w:r>
-                  <w:rPr>
-                    <w:rStyle w:val="Hyperlink"/>
+              <w:hyperlink w:anchor="_Toc315695338" w:history="1">
+                <w:r>
+                  <w:rPr>
+                    <w:rStyle w:val="af4"/>
                     <w:noProof/>
                   </w:rPr>
                   <w:t>3</w:t>
@@ -630,10 +567,10 @@
                 </w:r>
                 <w:r>
                   <w:rPr>
-                    <w:rStyle w:val="Hyperlink"/>
-                    <w:noProof/>
-                  </w:rPr>
-                  <w:t>Инструкция пользователя</w:t>
+                    <w:rStyle w:val="af4"/>
+                    <w:noProof/>
+                  </w:rPr>
+                  <w:t>Требования и ограничения</w:t>
                 </w:r>
                 <w:r>
                   <w:rPr>
@@ -654,7 +591,7 @@
                     <w:noProof/>
                     <w:webHidden/>
                   </w:rPr>
-                  <w:instrText xml:space="preserve"> PAGEREF _Toc304555347 \h </w:instrText>
+                  <w:instrText xml:space="preserve"> PAGEREF _Toc315695338 \h </w:instrText>
                 </w:r>
                 <w:r>
                   <w:rPr>
@@ -687,360 +624,7 @@
             </w:p>
             <w:p>
               <w:pPr>
-                <w:pStyle w:val="TOC2"/>
-                <w:tabs>
-                  <w:tab w:val="left" w:pos="880"/>
-                  <w:tab w:val="right" w:leader="dot" w:pos="9345"/>
-                </w:tabs>
-                <w:rPr>
-                  <w:rFonts w:eastAsiaTheme="minorEastAsia"/>
-                  <w:noProof/>
-                </w:rPr>
-              </w:pPr>
-              <w:hyperlink w:anchor="_Toc304555348" w:history="1">
-                <w:r>
-                  <w:rPr>
-                    <w:rStyle w:val="Hyperlink"/>
-                    <w:noProof/>
-                  </w:rPr>
-                  <w:t>3.1</w:t>
-                </w:r>
-                <w:r>
-                  <w:rPr>
-                    <w:rFonts w:eastAsiaTheme="minorEastAsia"/>
-                    <w:noProof/>
-                  </w:rPr>
-                  <w:tab/>
-                </w:r>
-                <w:r>
-                  <w:rPr>
-                    <w:rStyle w:val="Hyperlink"/>
-                    <w:noProof/>
-                  </w:rPr>
-                  <w:t>Общая информация</w:t>
-                </w:r>
-                <w:r>
-                  <w:rPr>
-                    <w:noProof/>
-                    <w:webHidden/>
-                  </w:rPr>
-                  <w:tab/>
-                </w:r>
-                <w:r>
-                  <w:rPr>
-                    <w:noProof/>
-                    <w:webHidden/>
-                  </w:rPr>
-                  <w:fldChar w:fldCharType="begin"/>
-                </w:r>
-                <w:r>
-                  <w:rPr>
-                    <w:noProof/>
-                    <w:webHidden/>
-                  </w:rPr>
-                  <w:instrText xml:space="preserve"> PAGEREF _Toc304555348 \h </w:instrText>
-                </w:r>
-                <w:r>
-                  <w:rPr>
-                    <w:noProof/>
-                    <w:webHidden/>
-                  </w:rPr>
-                </w:r>
-                <w:r>
-                  <w:rPr>
-                    <w:noProof/>
-                    <w:webHidden/>
-                  </w:rPr>
-                  <w:fldChar w:fldCharType="separate"/>
-                </w:r>
-                <w:r>
-                  <w:rPr>
-                    <w:noProof/>
-                    <w:webHidden/>
-                  </w:rPr>
-                  <w:t>1</w:t>
-                </w:r>
-                <w:r>
-                  <w:rPr>
-                    <w:noProof/>
-                    <w:webHidden/>
-                  </w:rPr>
-                  <w:fldChar w:fldCharType="end"/>
-                </w:r>
-              </w:hyperlink>
-            </w:p>
-            <w:p>
-              <w:pPr>
-                <w:pStyle w:val="TOC2"/>
-                <w:tabs>
-                  <w:tab w:val="left" w:pos="880"/>
-                  <w:tab w:val="right" w:leader="dot" w:pos="9345"/>
-                </w:tabs>
-                <w:rPr>
-                  <w:rFonts w:eastAsiaTheme="minorEastAsia"/>
-                  <w:noProof/>
-                </w:rPr>
-              </w:pPr>
-              <w:hyperlink w:anchor="_Toc304555349" w:history="1">
-                <w:r>
-                  <w:rPr>
-                    <w:rStyle w:val="Hyperlink"/>
-                    <w:noProof/>
-                  </w:rPr>
-                  <w:t>3.2</w:t>
-                </w:r>
-                <w:r>
-                  <w:rPr>
-                    <w:rFonts w:eastAsiaTheme="minorEastAsia"/>
-                    <w:noProof/>
-                  </w:rPr>
-                  <w:tab/>
-                </w:r>
-                <w:r>
-                  <w:rPr>
-                    <w:rStyle w:val="Hyperlink"/>
-                    <w:noProof/>
-                  </w:rPr>
-                  <w:t>Скачивать</w:t>
-                </w:r>
-                <w:r>
-                  <w:rPr>
-                    <w:noProof/>
-                    <w:webHidden/>
-                  </w:rPr>
-                  <w:tab/>
-                </w:r>
-                <w:r>
-                  <w:rPr>
-                    <w:noProof/>
-                    <w:webHidden/>
-                  </w:rPr>
-                  <w:fldChar w:fldCharType="begin"/>
-                </w:r>
-                <w:r>
-                  <w:rPr>
-                    <w:noProof/>
-                    <w:webHidden/>
-                  </w:rPr>
-                  <w:instrText xml:space="preserve"> PAGEREF _Toc304555349 \h </w:instrText>
-                </w:r>
-                <w:r>
-                  <w:rPr>
-                    <w:noProof/>
-                    <w:webHidden/>
-                  </w:rPr>
-                </w:r>
-                <w:r>
-                  <w:rPr>
-                    <w:noProof/>
-                    <w:webHidden/>
-                  </w:rPr>
-                  <w:fldChar w:fldCharType="separate"/>
-                </w:r>
-                <w:r>
-                  <w:rPr>
-                    <w:noProof/>
-                    <w:webHidden/>
-                  </w:rPr>
-                  <w:t>1</w:t>
-                </w:r>
-                <w:r>
-                  <w:rPr>
-                    <w:noProof/>
-                    <w:webHidden/>
-                  </w:rPr>
-                  <w:fldChar w:fldCharType="end"/>
-                </w:r>
-              </w:hyperlink>
-            </w:p>
-            <w:p>
-              <w:pPr>
-                <w:pStyle w:val="TOC2"/>
-                <w:tabs>
-                  <w:tab w:val="left" w:pos="880"/>
-                  <w:tab w:val="right" w:leader="dot" w:pos="9345"/>
-                </w:tabs>
-                <w:rPr>
-                  <w:rFonts w:eastAsiaTheme="minorEastAsia"/>
-                  <w:noProof/>
-                </w:rPr>
-              </w:pPr>
-              <w:hyperlink w:anchor="_Toc304555350" w:history="1">
-                <w:r>
-                  <w:rPr>
-                    <w:rStyle w:val="Hyperlink"/>
-                    <w:noProof/>
-                    <w:lang w:val="en-US"/>
-                  </w:rPr>
-                  <w:t>3.3</w:t>
-                </w:r>
-                <w:r>
-                  <w:rPr>
-                    <w:rFonts w:eastAsiaTheme="minorEastAsia"/>
-                    <w:noProof/>
-                  </w:rPr>
-                  <w:tab/>
-                </w:r>
-                <w:r>
-                  <w:rPr>
-                    <w:rStyle w:val="Hyperlink"/>
-                    <w:noProof/>
-                    <w:lang w:val="en-US"/>
-                  </w:rPr>
-                  <w:t xml:space="preserve">WEB </w:t>
-                </w:r>
-                <w:r>
-                  <w:rPr>
-                    <w:rStyle w:val="Hyperlink"/>
-                    <w:noProof/>
-                  </w:rPr>
-                  <w:t>поиск</w:t>
-                </w:r>
-                <w:r>
-                  <w:rPr>
-                    <w:noProof/>
-                    <w:webHidden/>
-                  </w:rPr>
-                  <w:tab/>
-                </w:r>
-                <w:r>
-                  <w:rPr>
-                    <w:noProof/>
-                    <w:webHidden/>
-                  </w:rPr>
-                  <w:fldChar w:fldCharType="begin"/>
-                </w:r>
-                <w:r>
-                  <w:rPr>
-                    <w:noProof/>
-                    <w:webHidden/>
-                  </w:rPr>
-                  <w:instrText xml:space="preserve"> PAGEREF _Toc304555350 \h </w:instrText>
-                </w:r>
-                <w:r>
-                  <w:rPr>
-                    <w:noProof/>
-                    <w:webHidden/>
-                  </w:rPr>
-                </w:r>
-                <w:r>
-                  <w:rPr>
-                    <w:noProof/>
-                    <w:webHidden/>
-                  </w:rPr>
-                  <w:fldChar w:fldCharType="separate"/>
-                </w:r>
-                <w:r>
-                  <w:rPr>
-                    <w:noProof/>
-                    <w:webHidden/>
-                  </w:rPr>
-                  <w:t>2</w:t>
-                </w:r>
-                <w:r>
-                  <w:rPr>
-                    <w:noProof/>
-                    <w:webHidden/>
-                  </w:rPr>
-                  <w:fldChar w:fldCharType="end"/>
-                </w:r>
-              </w:hyperlink>
-            </w:p>
-            <w:p>
-              <w:pPr>
-                <w:pStyle w:val="TOC2"/>
-                <w:tabs>
-                  <w:tab w:val="left" w:pos="880"/>
-                  <w:tab w:val="right" w:leader="dot" w:pos="9345"/>
-                </w:tabs>
-                <w:rPr>
-                  <w:rFonts w:eastAsiaTheme="minorEastAsia"/>
-                  <w:noProof/>
-                </w:rPr>
-              </w:pPr>
-              <w:hyperlink w:anchor="_Toc304555351" w:history="1">
-                <w:r>
-                  <w:rPr>
-                    <w:rStyle w:val="Hyperlink"/>
-                    <w:noProof/>
-                  </w:rPr>
-                  <w:t>3.4</w:t>
-                </w:r>
-                <w:r>
-                  <w:rPr>
-                    <w:rFonts w:eastAsiaTheme="minorEastAsia"/>
-                    <w:noProof/>
-                  </w:rPr>
-                  <w:tab/>
-                </w:r>
-                <w:r>
-                  <w:rPr>
-                    <w:rStyle w:val="Hyperlink"/>
-                    <w:noProof/>
-                    <w:lang w:val="en-US"/>
-                  </w:rPr>
-                  <w:t xml:space="preserve">RSS </w:t>
-                </w:r>
-                <w:r>
-                  <w:rPr>
-                    <w:rStyle w:val="Hyperlink"/>
-                    <w:noProof/>
-                  </w:rPr>
-                  <w:t>поиск</w:t>
-                </w:r>
-                <w:r>
-                  <w:rPr>
-                    <w:noProof/>
-                    <w:webHidden/>
-                  </w:rPr>
-                  <w:tab/>
-                </w:r>
-                <w:r>
-                  <w:rPr>
-                    <w:noProof/>
-                    <w:webHidden/>
-                  </w:rPr>
-                  <w:fldChar w:fldCharType="begin"/>
-                </w:r>
-                <w:r>
-                  <w:rPr>
-                    <w:noProof/>
-                    <w:webHidden/>
-                  </w:rPr>
-                  <w:instrText xml:space="preserve"> PAGEREF _Toc304555351 \h </w:instrText>
-                </w:r>
-                <w:r>
-                  <w:rPr>
-                    <w:noProof/>
-                    <w:webHidden/>
-                  </w:rPr>
-                </w:r>
-                <w:r>
-                  <w:rPr>
-                    <w:noProof/>
-                    <w:webHidden/>
-                  </w:rPr>
-                  <w:fldChar w:fldCharType="separate"/>
-                </w:r>
-                <w:r>
-                  <w:rPr>
-                    <w:noProof/>
-                    <w:webHidden/>
-                  </w:rPr>
-                  <w:t>2</w:t>
-                </w:r>
-                <w:r>
-                  <w:rPr>
-                    <w:noProof/>
-                    <w:webHidden/>
-                  </w:rPr>
-                  <w:fldChar w:fldCharType="end"/>
-                </w:r>
-              </w:hyperlink>
-            </w:p>
-            <w:p>
-              <w:pPr>
-                <w:pStyle w:val="TOC1"/>
+                <w:pStyle w:val="11"/>
                 <w:tabs>
                   <w:tab w:val="left" w:pos="440"/>
                   <w:tab w:val="right" w:leader="dot" w:pos="9345"/>
@@ -1053,10 +637,10 @@
                   <w:lang w:eastAsia="ru-RU"/>
                 </w:rPr>
               </w:pPr>
-              <w:hyperlink w:anchor="_Toc304555352" w:history="1">
-                <w:r>
-                  <w:rPr>
-                    <w:rStyle w:val="Hyperlink"/>
+              <w:hyperlink w:anchor="_Toc315695339" w:history="1">
+                <w:r>
+                  <w:rPr>
+                    <w:rStyle w:val="af4"/>
                     <w:noProof/>
                   </w:rPr>
                   <w:t>4</w:t>
@@ -1073,10 +657,10 @@
                 </w:r>
                 <w:r>
                   <w:rPr>
-                    <w:rStyle w:val="Hyperlink"/>
-                    <w:noProof/>
-                  </w:rPr>
-                  <w:t>Рекомендации по использованию</w:t>
+                    <w:rStyle w:val="af4"/>
+                    <w:noProof/>
+                  </w:rPr>
+                  <w:t>Инструкция пользователя</w:t>
                 </w:r>
                 <w:r>
                   <w:rPr>
@@ -1097,7 +681,7 @@
                     <w:noProof/>
                     <w:webHidden/>
                   </w:rPr>
-                  <w:instrText xml:space="preserve"> PAGEREF _Toc304555352 \h </w:instrText>
+                  <w:instrText xml:space="preserve"> PAGEREF _Toc315695339 \h </w:instrText>
                 </w:r>
                 <w:r>
                   <w:rPr>
@@ -1117,7 +701,7 @@
                     <w:noProof/>
                     <w:webHidden/>
                   </w:rPr>
-                  <w:t>2</w:t>
+                  <w:t>1</w:t>
                 </w:r>
                 <w:r>
                   <w:rPr>
@@ -1130,7 +714,360 @@
             </w:p>
             <w:p>
               <w:pPr>
-                <w:pStyle w:val="TOC1"/>
+                <w:pStyle w:val="23"/>
+                <w:tabs>
+                  <w:tab w:val="left" w:pos="880"/>
+                  <w:tab w:val="right" w:leader="dot" w:pos="9345"/>
+                </w:tabs>
+                <w:rPr>
+                  <w:rFonts w:eastAsiaTheme="minorEastAsia"/>
+                  <w:noProof/>
+                </w:rPr>
+              </w:pPr>
+              <w:hyperlink w:anchor="_Toc315695340" w:history="1">
+                <w:r>
+                  <w:rPr>
+                    <w:rStyle w:val="af4"/>
+                    <w:noProof/>
+                  </w:rPr>
+                  <w:t>4.1</w:t>
+                </w:r>
+                <w:r>
+                  <w:rPr>
+                    <w:rFonts w:eastAsiaTheme="minorEastAsia"/>
+                    <w:noProof/>
+                  </w:rPr>
+                  <w:tab/>
+                </w:r>
+                <w:r>
+                  <w:rPr>
+                    <w:rStyle w:val="af4"/>
+                    <w:noProof/>
+                  </w:rPr>
+                  <w:t>Общая информация</w:t>
+                </w:r>
+                <w:r>
+                  <w:rPr>
+                    <w:noProof/>
+                    <w:webHidden/>
+                  </w:rPr>
+                  <w:tab/>
+                </w:r>
+                <w:r>
+                  <w:rPr>
+                    <w:noProof/>
+                    <w:webHidden/>
+                  </w:rPr>
+                  <w:fldChar w:fldCharType="begin"/>
+                </w:r>
+                <w:r>
+                  <w:rPr>
+                    <w:noProof/>
+                    <w:webHidden/>
+                  </w:rPr>
+                  <w:instrText xml:space="preserve"> PAGEREF _Toc315695340 \h </w:instrText>
+                </w:r>
+                <w:r>
+                  <w:rPr>
+                    <w:noProof/>
+                    <w:webHidden/>
+                  </w:rPr>
+                </w:r>
+                <w:r>
+                  <w:rPr>
+                    <w:noProof/>
+                    <w:webHidden/>
+                  </w:rPr>
+                  <w:fldChar w:fldCharType="separate"/>
+                </w:r>
+                <w:r>
+                  <w:rPr>
+                    <w:noProof/>
+                    <w:webHidden/>
+                  </w:rPr>
+                  <w:t>1</w:t>
+                </w:r>
+                <w:r>
+                  <w:rPr>
+                    <w:noProof/>
+                    <w:webHidden/>
+                  </w:rPr>
+                  <w:fldChar w:fldCharType="end"/>
+                </w:r>
+              </w:hyperlink>
+            </w:p>
+            <w:p>
+              <w:pPr>
+                <w:pStyle w:val="23"/>
+                <w:tabs>
+                  <w:tab w:val="left" w:pos="880"/>
+                  <w:tab w:val="right" w:leader="dot" w:pos="9345"/>
+                </w:tabs>
+                <w:rPr>
+                  <w:rFonts w:eastAsiaTheme="minorEastAsia"/>
+                  <w:noProof/>
+                </w:rPr>
+              </w:pPr>
+              <w:hyperlink w:anchor="_Toc315695341" w:history="1">
+                <w:r>
+                  <w:rPr>
+                    <w:rStyle w:val="af4"/>
+                    <w:noProof/>
+                  </w:rPr>
+                  <w:t>4.2</w:t>
+                </w:r>
+                <w:r>
+                  <w:rPr>
+                    <w:rFonts w:eastAsiaTheme="minorEastAsia"/>
+                    <w:noProof/>
+                  </w:rPr>
+                  <w:tab/>
+                </w:r>
+                <w:r>
+                  <w:rPr>
+                    <w:rStyle w:val="af4"/>
+                    <w:noProof/>
+                  </w:rPr>
+                  <w:t>Скачивать</w:t>
+                </w:r>
+                <w:r>
+                  <w:rPr>
+                    <w:noProof/>
+                    <w:webHidden/>
+                  </w:rPr>
+                  <w:tab/>
+                </w:r>
+                <w:r>
+                  <w:rPr>
+                    <w:noProof/>
+                    <w:webHidden/>
+                  </w:rPr>
+                  <w:fldChar w:fldCharType="begin"/>
+                </w:r>
+                <w:r>
+                  <w:rPr>
+                    <w:noProof/>
+                    <w:webHidden/>
+                  </w:rPr>
+                  <w:instrText xml:space="preserve"> PAGEREF _Toc315695341 \h </w:instrText>
+                </w:r>
+                <w:r>
+                  <w:rPr>
+                    <w:noProof/>
+                    <w:webHidden/>
+                  </w:rPr>
+                </w:r>
+                <w:r>
+                  <w:rPr>
+                    <w:noProof/>
+                    <w:webHidden/>
+                  </w:rPr>
+                  <w:fldChar w:fldCharType="separate"/>
+                </w:r>
+                <w:r>
+                  <w:rPr>
+                    <w:noProof/>
+                    <w:webHidden/>
+                  </w:rPr>
+                  <w:t>1</w:t>
+                </w:r>
+                <w:r>
+                  <w:rPr>
+                    <w:noProof/>
+                    <w:webHidden/>
+                  </w:rPr>
+                  <w:fldChar w:fldCharType="end"/>
+                </w:r>
+              </w:hyperlink>
+            </w:p>
+            <w:p>
+              <w:pPr>
+                <w:pStyle w:val="23"/>
+                <w:tabs>
+                  <w:tab w:val="left" w:pos="880"/>
+                  <w:tab w:val="right" w:leader="dot" w:pos="9345"/>
+                </w:tabs>
+                <w:rPr>
+                  <w:rFonts w:eastAsiaTheme="minorEastAsia"/>
+                  <w:noProof/>
+                </w:rPr>
+              </w:pPr>
+              <w:hyperlink w:anchor="_Toc315695342" w:history="1">
+                <w:r>
+                  <w:rPr>
+                    <w:rStyle w:val="af4"/>
+                    <w:noProof/>
+                    <w:lang w:val="en-US"/>
+                  </w:rPr>
+                  <w:t>4.3</w:t>
+                </w:r>
+                <w:r>
+                  <w:rPr>
+                    <w:rFonts w:eastAsiaTheme="minorEastAsia"/>
+                    <w:noProof/>
+                  </w:rPr>
+                  <w:tab/>
+                </w:r>
+                <w:r>
+                  <w:rPr>
+                    <w:rStyle w:val="af4"/>
+                    <w:noProof/>
+                    <w:lang w:val="en-US"/>
+                  </w:rPr>
+                  <w:t xml:space="preserve">WEB </w:t>
+                </w:r>
+                <w:r>
+                  <w:rPr>
+                    <w:rStyle w:val="af4"/>
+                    <w:noProof/>
+                  </w:rPr>
+                  <w:t>поиск</w:t>
+                </w:r>
+                <w:r>
+                  <w:rPr>
+                    <w:noProof/>
+                    <w:webHidden/>
+                  </w:rPr>
+                  <w:tab/>
+                </w:r>
+                <w:r>
+                  <w:rPr>
+                    <w:noProof/>
+                    <w:webHidden/>
+                  </w:rPr>
+                  <w:fldChar w:fldCharType="begin"/>
+                </w:r>
+                <w:r>
+                  <w:rPr>
+                    <w:noProof/>
+                    <w:webHidden/>
+                  </w:rPr>
+                  <w:instrText xml:space="preserve"> PAGEREF _Toc315695342 \h </w:instrText>
+                </w:r>
+                <w:r>
+                  <w:rPr>
+                    <w:noProof/>
+                    <w:webHidden/>
+                  </w:rPr>
+                </w:r>
+                <w:r>
+                  <w:rPr>
+                    <w:noProof/>
+                    <w:webHidden/>
+                  </w:rPr>
+                  <w:fldChar w:fldCharType="separate"/>
+                </w:r>
+                <w:r>
+                  <w:rPr>
+                    <w:noProof/>
+                    <w:webHidden/>
+                  </w:rPr>
+                  <w:t>2</w:t>
+                </w:r>
+                <w:r>
+                  <w:rPr>
+                    <w:noProof/>
+                    <w:webHidden/>
+                  </w:rPr>
+                  <w:fldChar w:fldCharType="end"/>
+                </w:r>
+              </w:hyperlink>
+            </w:p>
+            <w:p>
+              <w:pPr>
+                <w:pStyle w:val="23"/>
+                <w:tabs>
+                  <w:tab w:val="left" w:pos="880"/>
+                  <w:tab w:val="right" w:leader="dot" w:pos="9345"/>
+                </w:tabs>
+                <w:rPr>
+                  <w:rFonts w:eastAsiaTheme="minorEastAsia"/>
+                  <w:noProof/>
+                </w:rPr>
+              </w:pPr>
+              <w:hyperlink w:anchor="_Toc315695343" w:history="1">
+                <w:r>
+                  <w:rPr>
+                    <w:rStyle w:val="af4"/>
+                    <w:noProof/>
+                  </w:rPr>
+                  <w:t>4.4</w:t>
+                </w:r>
+                <w:r>
+                  <w:rPr>
+                    <w:rFonts w:eastAsiaTheme="minorEastAsia"/>
+                    <w:noProof/>
+                  </w:rPr>
+                  <w:tab/>
+                </w:r>
+                <w:r>
+                  <w:rPr>
+                    <w:rStyle w:val="af4"/>
+                    <w:noProof/>
+                    <w:lang w:val="en-US"/>
+                  </w:rPr>
+                  <w:t xml:space="preserve">RSS </w:t>
+                </w:r>
+                <w:r>
+                  <w:rPr>
+                    <w:rStyle w:val="af4"/>
+                    <w:noProof/>
+                  </w:rPr>
+                  <w:t>поиск</w:t>
+                </w:r>
+                <w:r>
+                  <w:rPr>
+                    <w:noProof/>
+                    <w:webHidden/>
+                  </w:rPr>
+                  <w:tab/>
+                </w:r>
+                <w:r>
+                  <w:rPr>
+                    <w:noProof/>
+                    <w:webHidden/>
+                  </w:rPr>
+                  <w:fldChar w:fldCharType="begin"/>
+                </w:r>
+                <w:r>
+                  <w:rPr>
+                    <w:noProof/>
+                    <w:webHidden/>
+                  </w:rPr>
+                  <w:instrText xml:space="preserve"> PAGEREF _Toc315695343 \h </w:instrText>
+                </w:r>
+                <w:r>
+                  <w:rPr>
+                    <w:noProof/>
+                    <w:webHidden/>
+                  </w:rPr>
+                </w:r>
+                <w:r>
+                  <w:rPr>
+                    <w:noProof/>
+                    <w:webHidden/>
+                  </w:rPr>
+                  <w:fldChar w:fldCharType="separate"/>
+                </w:r>
+                <w:r>
+                  <w:rPr>
+                    <w:noProof/>
+                    <w:webHidden/>
+                  </w:rPr>
+                  <w:t>2</w:t>
+                </w:r>
+                <w:r>
+                  <w:rPr>
+                    <w:noProof/>
+                    <w:webHidden/>
+                  </w:rPr>
+                  <w:fldChar w:fldCharType="end"/>
+                </w:r>
+              </w:hyperlink>
+            </w:p>
+            <w:p>
+              <w:pPr>
+                <w:pStyle w:val="11"/>
                 <w:tabs>
                   <w:tab w:val="left" w:pos="440"/>
                   <w:tab w:val="right" w:leader="dot" w:pos="9345"/>
@@ -1143,10 +1080,10 @@
                   <w:lang w:eastAsia="ru-RU"/>
                 </w:rPr>
               </w:pPr>
-              <w:hyperlink w:anchor="_Toc304555353" w:history="1">
-                <w:r>
-                  <w:rPr>
-                    <w:rStyle w:val="Hyperlink"/>
+              <w:hyperlink w:anchor="_Toc315695344" w:history="1">
+                <w:r>
+                  <w:rPr>
+                    <w:rStyle w:val="af4"/>
                     <w:noProof/>
                   </w:rPr>
                   <w:t>5</w:t>
@@ -1163,7 +1100,97 @@
                 </w:r>
                 <w:r>
                   <w:rPr>
-                    <w:rStyle w:val="Hyperlink"/>
+                    <w:rStyle w:val="af4"/>
+                    <w:noProof/>
+                  </w:rPr>
+                  <w:t>Рекомендации по использованию</w:t>
+                </w:r>
+                <w:r>
+                  <w:rPr>
+                    <w:noProof/>
+                    <w:webHidden/>
+                  </w:rPr>
+                  <w:tab/>
+                </w:r>
+                <w:r>
+                  <w:rPr>
+                    <w:noProof/>
+                    <w:webHidden/>
+                  </w:rPr>
+                  <w:fldChar w:fldCharType="begin"/>
+                </w:r>
+                <w:r>
+                  <w:rPr>
+                    <w:noProof/>
+                    <w:webHidden/>
+                  </w:rPr>
+                  <w:instrText xml:space="preserve"> PAGEREF _Toc315695344 \h </w:instrText>
+                </w:r>
+                <w:r>
+                  <w:rPr>
+                    <w:noProof/>
+                    <w:webHidden/>
+                  </w:rPr>
+                </w:r>
+                <w:r>
+                  <w:rPr>
+                    <w:noProof/>
+                    <w:webHidden/>
+                  </w:rPr>
+                  <w:fldChar w:fldCharType="separate"/>
+                </w:r>
+                <w:r>
+                  <w:rPr>
+                    <w:noProof/>
+                    <w:webHidden/>
+                  </w:rPr>
+                  <w:t>2</w:t>
+                </w:r>
+                <w:r>
+                  <w:rPr>
+                    <w:noProof/>
+                    <w:webHidden/>
+                  </w:rPr>
+                  <w:fldChar w:fldCharType="end"/>
+                </w:r>
+              </w:hyperlink>
+            </w:p>
+            <w:p>
+              <w:pPr>
+                <w:pStyle w:val="11"/>
+                <w:tabs>
+                  <w:tab w:val="left" w:pos="440"/>
+                  <w:tab w:val="right" w:leader="dot" w:pos="9345"/>
+                </w:tabs>
+                <w:rPr>
+                  <w:rFonts w:eastAsiaTheme="minorEastAsia" w:cstheme="minorBidi"/>
+                  <w:noProof/>
+                  <w:sz w:val="22"/>
+                  <w:szCs w:val="22"/>
+                  <w:lang w:eastAsia="ru-RU"/>
+                </w:rPr>
+              </w:pPr>
+              <w:hyperlink w:anchor="_Toc315695345" w:history="1">
+                <w:r>
+                  <w:rPr>
+                    <w:rStyle w:val="af4"/>
+                    <w:noProof/>
+                  </w:rPr>
+                  <w:t>6</w:t>
+                </w:r>
+                <w:r>
+                  <w:rPr>
+                    <w:rFonts w:eastAsiaTheme="minorEastAsia" w:cstheme="minorBidi"/>
+                    <w:noProof/>
+                    <w:sz w:val="22"/>
+                    <w:szCs w:val="22"/>
+                    <w:lang w:eastAsia="ru-RU"/>
+                  </w:rPr>
+                  <w:tab/>
+                </w:r>
+                <w:r>
+                  <w:rPr>
+                    <w:rStyle w:val="af4"/>
                     <w:noProof/>
                   </w:rPr>
                   <w:t>Список изменений</w:t>
@@ -1187,7 +1214,7 @@
                     <w:noProof/>
                     <w:webHidden/>
                   </w:rPr>
-                  <w:instrText xml:space="preserve"> PAGEREF _Toc304555353 \h </w:instrText>
+                  <w:instrText xml:space="preserve"> PAGEREF _Toc315695345 \h </w:instrText>
                 </w:r>
                 <w:r>
                   <w:rPr>
@@ -1207,7 +1234,7 @@
                     <w:noProof/>
                     <w:webHidden/>
                   </w:rPr>
-                  <w:t>2</w:t>
+                  <w:t>3</w:t>
                 </w:r>
                 <w:r>
                   <w:rPr>
@@ -1240,16 +1267,157 @@
     <w:bookmarkStart w:id="2" w:name="_Toc286493924" w:displacedByCustomXml="prev"/>
     <w:p>
       <w:pPr>
-        <w:pStyle w:val="Heading1"/>
-      </w:pPr>
-      <w:bookmarkStart w:id="3" w:name="_Toc304555345"/>
+        <w:pStyle w:val="1"/>
+      </w:pPr>
+      <w:bookmarkStart w:id="3" w:name="_Toc315695336"/>
+      <w:r>
+        <w:t>Онлайн помощь (</w:t>
+      </w:r>
+      <w:r>
+        <w:rPr>
+          <w:lang w:val="en-US"/>
+        </w:rPr>
+        <w:t>FAQ)</w:t>
+      </w:r>
+      <w:bookmarkEnd w:id="3"/>
+      <w:r>
+        <w:t xml:space="preserve"> </w:t>
+      </w:r>
+    </w:p>
+    <w:p>
+      <w:pPr>
+        <w:rPr>
+          <w:lang w:val="en-US"/>
+        </w:rPr>
+      </w:pPr>
+    </w:p>
+    <w:p>
+      <w:pPr>
+        <w:rPr>
+          <w:b/>
+        </w:rPr>
+      </w:pPr>
+      <w:r>
+        <w:rPr>
+          <w:b/>
+          <w:color w:val="C00000"/>
+        </w:rPr>
+        <w:t>Ответы</w:t>
+      </w:r>
+      <w:r>
+        <w:rPr>
+          <w:b/>
+          <w:color w:val="C00000"/>
+        </w:rPr>
+        <w:t>,</w:t>
+      </w:r>
+      <w:r>
+        <w:rPr>
+          <w:b/>
+          <w:color w:val="C00000"/>
+        </w:rPr>
+        <w:t xml:space="preserve"> </w:t>
+      </w:r>
+      <w:r>
+        <w:rPr>
+          <w:b/>
+          <w:color w:val="C00000"/>
+        </w:rPr>
+        <w:t>на часто задаваемые пользователями вопросы</w:t>
+      </w:r>
+      <w:r>
+        <w:rPr>
+          <w:b/>
+          <w:color w:val="C00000"/>
+        </w:rPr>
+        <w:t>,</w:t>
+      </w:r>
+      <w:r>
+        <w:rPr>
+          <w:b/>
+          <w:color w:val="C00000"/>
+        </w:rPr>
+        <w:t xml:space="preserve"> читайте тут:</w:t>
+      </w:r>
+    </w:p>
+    <w:p>
+      <w:pPr>
+        <w:rPr>
+          <w:lang w:val="en-US"/>
+        </w:rPr>
+      </w:pPr>
+      <w:r>
+        <w:rPr>
+          <w:b/>
+          <w:color w:val="C00000"/>
+          <w:lang w:val="en-US"/>
+        </w:rPr>
+        <w:t>FAQ</w:t>
+      </w:r>
+      <w:r>
+        <w:rPr>
+          <w:lang w:val="en-US"/>
+        </w:rPr>
+        <w:t xml:space="preserve"> - </w:t>
+      </w:r>
+      <w:hyperlink r:id="rId11" w:history="1">
+        <w:r>
+          <w:rPr>
+            <w:rStyle w:val="af4"/>
+            <w:lang w:val="en-US"/>
+          </w:rPr>
+          <w:t>http://code.google.com/p/softwarrior/wiki/FAQRu</w:t>
+        </w:r>
+      </w:hyperlink>
+    </w:p>
+    <w:p>
+      <w:pPr>
+        <w:rPr>
+          <w:lang w:val="en-US"/>
+        </w:rPr>
+      </w:pPr>
+    </w:p>
+    <w:p>
+      <w:r>
+        <w:t xml:space="preserve">Вы также, можете </w:t>
+      </w:r>
+      <w:r>
+        <w:t>на той</w:t>
+      </w:r>
+      <w:r>
+        <w:t xml:space="preserve"> страничке</w:t>
+      </w:r>
+      <w:r>
+        <w:t xml:space="preserve"> задать вопросы</w:t>
+      </w:r>
+      <w:r>
+        <w:t>,</w:t>
+      </w:r>
+      <w:r>
+        <w:t xml:space="preserve"> е</w:t>
+      </w:r>
+      <w:r>
+        <w:t>сли Ваш вопрос поможет улучшить программу</w:t>
+      </w:r>
+      <w:r>
+        <w:t xml:space="preserve"> или поможет другим пользователям, то</w:t>
+      </w:r>
+      <w:r>
+        <w:t xml:space="preserve"> ответ на него будет опубликован.</w:t>
+      </w:r>
+    </w:p>
+    <w:p>
+      <w:pPr>
+        <w:pStyle w:val="1"/>
+      </w:pPr>
+      <w:bookmarkStart w:id="4" w:name="_Toc315695337"/>
       <w:r>
         <w:t>Краткое описание программы</w:t>
       </w:r>
       <w:bookmarkEnd w:id="0"/>
       <w:bookmarkEnd w:id="2"/>
       <w:bookmarkEnd w:id="1"/>
-      <w:bookmarkEnd w:id="3"/>
+      <w:bookmarkEnd w:id="4"/>
     </w:p>
     <w:p>
       <w:r>
@@ -1496,9 +1664,6 @@
         <w:t>loader</w:t>
       </w:r>
       <w:r>
-        <w:rPr>
-          <w:lang w:val="en-US"/>
-        </w:rPr>
         <w:t>.</w:t>
       </w:r>
     </w:p>
@@ -1523,7 +1688,7 @@
     </w:p>
     <w:p>
       <w:pPr>
-        <w:pStyle w:val="ListParagraph"/>
+        <w:pStyle w:val="ab"/>
         <w:numPr>
           <w:ilvl w:val="0"/>
           <w:numId w:val="22"/>
@@ -1664,7 +1829,7 @@
     </w:p>
     <w:p>
       <w:pPr>
-        <w:pStyle w:val="ListParagraph"/>
+        <w:pStyle w:val="ab"/>
         <w:numPr>
           <w:ilvl w:val="0"/>
           <w:numId w:val="22"/>
@@ -1688,7 +1853,7 @@
     </w:p>
     <w:p>
       <w:pPr>
-        <w:pStyle w:val="ListParagraph"/>
+        <w:pStyle w:val="ab"/>
         <w:numPr>
           <w:ilvl w:val="0"/>
           <w:numId w:val="22"/>
@@ -1701,6 +1866,7 @@
         <w:rPr>
           <w:b/>
         </w:rPr>
+        <w:lastRenderedPageBreak/>
         <w:t xml:space="preserve">Функция </w:t>
       </w:r>
       <w:r>
@@ -1736,7 +1902,7 @@
     </w:p>
     <w:p>
       <w:pPr>
-        <w:pStyle w:val="ListParagraph"/>
+        <w:pStyle w:val="ab"/>
         <w:numPr>
           <w:ilvl w:val="0"/>
           <w:numId w:val="22"/>
@@ -1777,7 +1943,7 @@
     </w:p>
     <w:p>
       <w:pPr>
-        <w:pStyle w:val="ListParagraph"/>
+        <w:pStyle w:val="ab"/>
         <w:numPr>
           <w:ilvl w:val="0"/>
           <w:numId w:val="22"/>
@@ -1841,7 +2007,7 @@
     </w:p>
     <w:p>
       <w:pPr>
-        <w:pStyle w:val="ListParagraph"/>
+        <w:pStyle w:val="ab"/>
         <w:numPr>
           <w:ilvl w:val="0"/>
           <w:numId w:val="22"/>
@@ -1853,7 +2019,7 @@
     </w:p>
     <w:p>
       <w:pPr>
-        <w:pStyle w:val="ListParagraph"/>
+        <w:pStyle w:val="ab"/>
         <w:numPr>
           <w:ilvl w:val="0"/>
           <w:numId w:val="22"/>
@@ -1874,7 +2040,7 @@
     </w:p>
     <w:p>
       <w:pPr>
-        <w:pStyle w:val="ListParagraph"/>
+        <w:pStyle w:val="ab"/>
         <w:numPr>
           <w:ilvl w:val="0"/>
           <w:numId w:val="22"/>
@@ -1921,7 +2087,7 @@
     </w:p>
     <w:p>
       <w:pPr>
-        <w:pStyle w:val="ListParagraph"/>
+        <w:pStyle w:val="ab"/>
         <w:numPr>
           <w:ilvl w:val="0"/>
           <w:numId w:val="22"/>
@@ -1933,7 +2099,6 @@
     </w:p>
     <w:p>
       <w:r>
-        <w:lastRenderedPageBreak/>
         <w:t xml:space="preserve">Встроенный </w:t>
       </w:r>
       <w:proofErr w:type="spellStart"/>
@@ -1978,7 +2143,7 @@
     </w:p>
     <w:p>
       <w:pPr>
-        <w:pStyle w:val="ListParagraph"/>
+        <w:pStyle w:val="ab"/>
         <w:numPr>
           <w:ilvl w:val="0"/>
           <w:numId w:val="29"/>
@@ -1990,7 +2155,7 @@
     </w:p>
     <w:p>
       <w:pPr>
-        <w:pStyle w:val="ListParagraph"/>
+        <w:pStyle w:val="ab"/>
         <w:numPr>
           <w:ilvl w:val="0"/>
           <w:numId w:val="29"/>
@@ -2002,7 +2167,7 @@
     </w:p>
     <w:p>
       <w:pPr>
-        <w:pStyle w:val="ListParagraph"/>
+        <w:pStyle w:val="ab"/>
         <w:numPr>
           <w:ilvl w:val="0"/>
           <w:numId w:val="29"/>
@@ -2123,7 +2288,7 @@
     </w:p>
     <w:p>
       <w:pPr>
-        <w:pStyle w:val="ListParagraph"/>
+        <w:pStyle w:val="ab"/>
         <w:numPr>
           <w:ilvl w:val="0"/>
           <w:numId w:val="29"/>
@@ -2143,7 +2308,7 @@
     </w:p>
     <w:p>
       <w:pPr>
-        <w:pStyle w:val="ListParagraph"/>
+        <w:pStyle w:val="ab"/>
         <w:numPr>
           <w:ilvl w:val="0"/>
           <w:numId w:val="29"/>
@@ -2155,16 +2320,16 @@
     </w:p>
     <w:p>
       <w:pPr>
-        <w:pStyle w:val="Heading1"/>
-      </w:pPr>
-      <w:bookmarkStart w:id="4" w:name="_Toc304555346"/>
+        <w:pStyle w:val="1"/>
+      </w:pPr>
+      <w:bookmarkStart w:id="5" w:name="_Toc315695338"/>
       <w:r>
         <w:t xml:space="preserve">Требования </w:t>
       </w:r>
       <w:r>
         <w:t>и ограничения</w:t>
       </w:r>
-      <w:bookmarkEnd w:id="4"/>
+      <w:bookmarkEnd w:id="5"/>
     </w:p>
     <w:p>
       <w:pPr>
@@ -2194,7 +2359,7 @@
     </w:p>
     <w:p>
       <w:pPr>
-        <w:pStyle w:val="ListParagraph"/>
+        <w:pStyle w:val="ab"/>
         <w:numPr>
           <w:ilvl w:val="0"/>
           <w:numId w:val="24"/>
@@ -2221,7 +2386,7 @@
     </w:p>
     <w:p>
       <w:pPr>
-        <w:pStyle w:val="ListParagraph"/>
+        <w:pStyle w:val="ab"/>
         <w:numPr>
           <w:ilvl w:val="0"/>
           <w:numId w:val="24"/>
@@ -2239,7 +2404,7 @@
     </w:p>
     <w:p>
       <w:pPr>
-        <w:pStyle w:val="ListParagraph"/>
+        <w:pStyle w:val="ab"/>
         <w:numPr>
           <w:ilvl w:val="0"/>
           <w:numId w:val="24"/>
@@ -2251,23 +2416,23 @@
     </w:p>
     <w:p>
       <w:pPr>
-        <w:pStyle w:val="Heading1"/>
-      </w:pPr>
-      <w:bookmarkStart w:id="5" w:name="_Toc304555347"/>
+        <w:pStyle w:val="1"/>
+      </w:pPr>
+      <w:bookmarkStart w:id="6" w:name="_Toc315695339"/>
       <w:r>
         <w:t>Инструкция пользователя</w:t>
       </w:r>
-      <w:bookmarkEnd w:id="5"/>
-    </w:p>
-    <w:p>
-      <w:pPr>
-        <w:pStyle w:val="Heading2"/>
-      </w:pPr>
-      <w:bookmarkStart w:id="6" w:name="_Toc304555348"/>
+      <w:bookmarkEnd w:id="6"/>
+    </w:p>
+    <w:p>
+      <w:pPr>
+        <w:pStyle w:val="2"/>
+      </w:pPr>
+      <w:bookmarkStart w:id="7" w:name="_Toc315695340"/>
       <w:r>
         <w:t>Общая информация</w:t>
       </w:r>
-      <w:bookmarkEnd w:id="6"/>
+      <w:bookmarkEnd w:id="7"/>
     </w:p>
     <w:p>
       <w:pPr>
@@ -2497,13 +2662,13 @@
     </w:p>
     <w:p>
       <w:pPr>
-        <w:pStyle w:val="Heading2"/>
-      </w:pPr>
-      <w:bookmarkStart w:id="7" w:name="_Toc304555349"/>
+        <w:pStyle w:val="2"/>
+      </w:pPr>
+      <w:bookmarkStart w:id="8" w:name="_Toc315695341"/>
       <w:r>
         <w:t>Скачивать</w:t>
       </w:r>
-      <w:bookmarkEnd w:id="7"/>
+      <w:bookmarkEnd w:id="8"/>
     </w:p>
     <w:p>
       <w:r>
@@ -2523,7 +2688,7 @@
     </w:p>
     <w:p>
       <w:pPr>
-        <w:pStyle w:val="ListParagraph"/>
+        <w:pStyle w:val="ab"/>
         <w:numPr>
           <w:ilvl w:val="0"/>
           <w:numId w:val="30"/>
@@ -2566,7 +2731,7 @@
     </w:p>
     <w:p>
       <w:pPr>
-        <w:pStyle w:val="ListParagraph"/>
+        <w:pStyle w:val="ab"/>
         <w:numPr>
           <w:ilvl w:val="0"/>
           <w:numId w:val="30"/>
@@ -2576,6 +2741,7 @@
         </w:rPr>
       </w:pPr>
       <w:r>
+        <w:lastRenderedPageBreak/>
         <w:t>Запустить скачивание</w:t>
       </w:r>
       <w:r>
@@ -2587,7 +2753,7 @@
     </w:p>
     <w:p>
       <w:pPr>
-        <w:pStyle w:val="ListParagraph"/>
+        <w:pStyle w:val="ab"/>
         <w:numPr>
           <w:ilvl w:val="0"/>
           <w:numId w:val="30"/>
@@ -2608,7 +2774,7 @@
     </w:p>
     <w:p>
       <w:pPr>
-        <w:pStyle w:val="ListParagraph"/>
+        <w:pStyle w:val="ab"/>
         <w:numPr>
           <w:ilvl w:val="0"/>
           <w:numId w:val="30"/>
@@ -2629,7 +2795,7 @@
     </w:p>
     <w:p>
       <w:pPr>
-        <w:pStyle w:val="ListParagraph"/>
+        <w:pStyle w:val="ab"/>
         <w:numPr>
           <w:ilvl w:val="0"/>
           <w:numId w:val="30"/>
@@ -2650,7 +2816,7 @@
     </w:p>
     <w:p>
       <w:pPr>
-        <w:pStyle w:val="ListParagraph"/>
+        <w:pStyle w:val="ab"/>
         <w:numPr>
           <w:ilvl w:val="0"/>
           <w:numId w:val="30"/>
@@ -2695,7 +2861,7 @@
     </w:p>
     <w:p>
       <w:pPr>
-        <w:pStyle w:val="ListParagraph"/>
+        <w:pStyle w:val="ab"/>
         <w:numPr>
           <w:ilvl w:val="0"/>
           <w:numId w:val="30"/>
@@ -2732,7 +2898,7 @@
     </w:p>
     <w:p>
       <w:pPr>
-        <w:pStyle w:val="ListParagraph"/>
+        <w:pStyle w:val="ab"/>
         <w:numPr>
           <w:ilvl w:val="0"/>
           <w:numId w:val="30"/>
@@ -2754,14 +2920,7 @@
         <w:rPr>
           <w:b/>
         </w:rPr>
-        <w:t xml:space="preserve">скоряет скачивание т.к. минимизирует операции с </w:t>
-      </w:r>
-      <w:r>
-        <w:rPr>
-          <w:b/>
-        </w:rPr>
-        <w:lastRenderedPageBreak/>
-        <w:t>диском.</w:t>
+        <w:t>скоряет скачивание т.к. минимизирует операции с диском.</w:t>
       </w:r>
       <w:r>
         <w:rPr>
@@ -2964,12 +3123,12 @@
     </w:p>
     <w:p>
       <w:pPr>
-        <w:pStyle w:val="Heading2"/>
-        <w:rPr>
-          <w:lang w:val="en-US"/>
-        </w:rPr>
-      </w:pPr>
-      <w:bookmarkStart w:id="8" w:name="_Toc304555350"/>
+        <w:pStyle w:val="2"/>
+        <w:rPr>
+          <w:lang w:val="en-US"/>
+        </w:rPr>
+      </w:pPr>
+      <w:bookmarkStart w:id="9" w:name="_Toc315695342"/>
       <w:r>
         <w:rPr>
           <w:lang w:val="en-US"/>
@@ -2979,11 +3138,14 @@
       <w:r>
         <w:t>поиск</w:t>
       </w:r>
-      <w:bookmarkEnd w:id="8"/>
+      <w:bookmarkEnd w:id="9"/>
     </w:p>
     <w:p>
       <w:pPr>
         <w:ind w:firstLine="576"/>
+        <w:rPr>
+          <w:lang w:val="en-US"/>
+        </w:rPr>
       </w:pPr>
       <w:proofErr w:type="gramStart"/>
       <w:r>
@@ -2991,18 +3153,27 @@
       </w:r>
       <w:proofErr w:type="gramEnd"/>
       <w:r>
+        <w:rPr>
+          <w:lang w:val="en-US"/>
+        </w:rPr>
         <w:t xml:space="preserve"> </w:t>
       </w:r>
       <w:r>
         <w:t>в</w:t>
       </w:r>
       <w:r>
+        <w:rPr>
+          <w:lang w:val="en-US"/>
+        </w:rPr>
         <w:t xml:space="preserve"> </w:t>
       </w:r>
       <w:r>
         <w:t>программу</w:t>
       </w:r>
       <w:r>
+        <w:rPr>
+          <w:lang w:val="en-US"/>
+        </w:rPr>
         <w:t xml:space="preserve"> </w:t>
       </w:r>
       <w:r>
@@ -3012,6 +3183,9 @@
         <w:t>WEB</w:t>
       </w:r>
       <w:r>
+        <w:rPr>
+          <w:lang w:val="en-US"/>
+        </w:rPr>
         <w:t xml:space="preserve"> </w:t>
       </w:r>
       <w:r>
@@ -3021,368 +3195,388 @@
         <w:t>browser</w:t>
       </w:r>
       <w:r>
+        <w:rPr>
+          <w:lang w:val="en-US"/>
+        </w:rPr>
         <w:t xml:space="preserve"> </w:t>
       </w:r>
       <w:r>
         <w:t>адаптирован</w:t>
       </w:r>
       <w:r>
+        <w:rPr>
+          <w:lang w:val="en-US"/>
+        </w:rPr>
         <w:t xml:space="preserve"> </w:t>
       </w:r>
       <w:r>
         <w:t>для</w:t>
       </w:r>
       <w:r>
+        <w:rPr>
+          <w:lang w:val="en-US"/>
+        </w:rPr>
         <w:t xml:space="preserve"> </w:t>
       </w:r>
       <w:r>
         <w:t>работы</w:t>
       </w:r>
       <w:r>
+        <w:rPr>
+          <w:lang w:val="en-US"/>
+        </w:rPr>
         <w:t xml:space="preserve"> </w:t>
       </w:r>
       <w:r>
         <w:t>с</w:t>
       </w:r>
       <w:r>
+        <w:rPr>
+          <w:lang w:val="en-US"/>
+        </w:rPr>
         <w:t xml:space="preserve"> </w:t>
       </w:r>
+      <w:r>
+        <w:rPr>
+          <w:lang w:val="en-US"/>
+        </w:rPr>
+        <w:t>rutracker</w:t>
+      </w:r>
+      <w:r>
+        <w:rPr>
+          <w:lang w:val="en-US"/>
+        </w:rPr>
+        <w:t>.</w:t>
+      </w:r>
+      <w:r>
+        <w:rPr>
+          <w:lang w:val="en-US"/>
+        </w:rPr>
+        <w:t>org</w:t>
+      </w:r>
+      <w:r>
+        <w:rPr>
+          <w:lang w:val="en-US"/>
+        </w:rPr>
+        <w:t xml:space="preserve"> </w:t>
+      </w:r>
+      <w:r>
+        <w:t>и</w:t>
+      </w:r>
+      <w:r>
+        <w:rPr>
+          <w:lang w:val="en-US"/>
+        </w:rPr>
+        <w:t xml:space="preserve"> </w:t>
+      </w:r>
+      <w:r>
+        <w:rPr>
+          <w:lang w:val="en-US"/>
+        </w:rPr>
+        <w:t>pornolab</w:t>
+      </w:r>
+      <w:r>
+        <w:rPr>
+          <w:lang w:val="en-US"/>
+        </w:rPr>
+        <w:t>.</w:t>
+      </w:r>
+      <w:r>
+        <w:rPr>
+          <w:lang w:val="en-US"/>
+        </w:rPr>
+        <w:t>net</w:t>
+      </w:r>
+      <w:r>
+        <w:rPr>
+          <w:lang w:val="en-US"/>
+        </w:rPr>
+        <w:t xml:space="preserve">, </w:t>
+      </w:r>
+      <w:r>
+        <w:rPr>
+          <w:lang w:val="en-US"/>
+        </w:rPr>
+        <w:t>nnm</w:t>
+      </w:r>
+      <w:r>
+        <w:rPr>
+          <w:lang w:val="en-US"/>
+        </w:rPr>
+        <w:t>-</w:t>
+      </w:r>
+      <w:r>
+        <w:rPr>
+          <w:lang w:val="en-US"/>
+        </w:rPr>
+        <w:t>club</w:t>
+      </w:r>
+      <w:r>
+        <w:rPr>
+          <w:lang w:val="en-US"/>
+        </w:rPr>
+        <w:t>.</w:t>
+      </w:r>
+      <w:r>
+        <w:rPr>
+          <w:lang w:val="en-US"/>
+        </w:rPr>
+        <w:t>ru</w:t>
+      </w:r>
+    </w:p>
+    <w:p>
+      <w:r>
+        <w:t xml:space="preserve">После </w:t>
+      </w:r>
+      <w:r>
+        <w:rPr>
+          <w:lang w:val="en-US"/>
+        </w:rPr>
+        <w:t>WEB</w:t>
+      </w:r>
+      <w:r>
+        <w:t xml:space="preserve"> </w:t>
+      </w:r>
+      <w:r>
+        <w:t>поиска в окне отображается страница сайта с результатами поиска.</w:t>
+      </w:r>
+    </w:p>
+    <w:p>
+      <w:r>
+        <w:t xml:space="preserve">Вы можете перемещаться по сайту, как в </w:t>
+      </w:r>
+      <w:proofErr w:type="gramStart"/>
+      <w:r>
+        <w:t>обычном</w:t>
+      </w:r>
+      <w:proofErr w:type="gramEnd"/>
+      <w:r>
+        <w:t xml:space="preserve"> </w:t>
+      </w:r>
+      <w:r>
+        <w:rPr>
+          <w:lang w:val="en-US"/>
+        </w:rPr>
+        <w:t>Browser</w:t>
+      </w:r>
+      <w:r>
+        <w:t>.</w:t>
+      </w:r>
+    </w:p>
+    <w:p>
+      <w:proofErr w:type="gramStart"/>
+      <w:r>
+        <w:t>При</w:t>
+      </w:r>
+      <w:proofErr w:type="gramEnd"/>
+      <w:r>
+        <w:t xml:space="preserve"> переходите на страницу с оформленной раздачей, </w:t>
+      </w:r>
+      <w:r>
+        <w:rPr>
+          <w:lang w:val="en-US"/>
+        </w:rPr>
+        <w:t>WEB</w:t>
+      </w:r>
+      <w:r>
+        <w:t xml:space="preserve"> </w:t>
+      </w:r>
+      <w:r>
+        <w:rPr>
+          <w:lang w:val="en-US"/>
+        </w:rPr>
+        <w:t>Browser</w:t>
+      </w:r>
+      <w:r>
+        <w:t xml:space="preserve"> </w:t>
+      </w:r>
+      <w:r>
+        <w:t xml:space="preserve">предложит скачать </w:t>
+      </w:r>
+      <w:r>
+        <w:rPr>
+          <w:lang w:val="en-US"/>
+        </w:rPr>
+        <w:t>torrent</w:t>
+      </w:r>
+      <w:r>
+        <w:t xml:space="preserve"> </w:t>
+      </w:r>
+      <w:r>
+        <w:t xml:space="preserve">файл. При нажатии на кнопку  «Скачать </w:t>
+      </w:r>
+      <w:r>
+        <w:rPr>
+          <w:lang w:val="en-US"/>
+        </w:rPr>
+        <w:t>torrent</w:t>
+      </w:r>
+      <w:r>
+        <w:t xml:space="preserve">» вы перейдете </w:t>
+      </w:r>
+      <w:proofErr w:type="gramStart"/>
+      <w:r>
+        <w:t>во</w:t>
+      </w:r>
+      <w:proofErr w:type="gramEnd"/>
+      <w:r>
+        <w:t xml:space="preserve"> встроенный «</w:t>
+      </w:r>
+      <w:r>
+        <w:rPr>
+          <w:lang w:val="en-US"/>
+        </w:rPr>
+        <w:t>Torrent</w:t>
+      </w:r>
+      <w:r>
+        <w:t xml:space="preserve"> </w:t>
+      </w:r>
+      <w:r>
+        <w:t>клиент».</w:t>
+      </w:r>
+    </w:p>
+    <w:p>
+      <w:pPr>
+        <w:pStyle w:val="2"/>
+      </w:pPr>
+      <w:bookmarkStart w:id="10" w:name="_Toc315695343"/>
+      <w:r>
+        <w:rPr>
+          <w:lang w:val="en-US"/>
+        </w:rPr>
+        <w:t xml:space="preserve">RSS </w:t>
+      </w:r>
+      <w:r>
+        <w:t>поиск</w:t>
+      </w:r>
+      <w:bookmarkEnd w:id="10"/>
+    </w:p>
+    <w:p>
+      <w:pPr>
+        <w:ind w:firstLine="576"/>
+      </w:pPr>
+      <w:r>
+        <w:t xml:space="preserve">В окне отображается </w:t>
+      </w:r>
+      <w:r>
+        <w:rPr>
+          <w:lang w:val="en-US"/>
+        </w:rPr>
+        <w:t>RSS</w:t>
+      </w:r>
+      <w:r>
+        <w:t xml:space="preserve"> </w:t>
+      </w:r>
+      <w:r>
+        <w:t xml:space="preserve">с содержанием, которое вы выбрали в поиске. </w:t>
+      </w:r>
+    </w:p>
+    <w:p>
+      <w:r>
+        <w:t xml:space="preserve">При </w:t>
+      </w:r>
+      <w:proofErr w:type="gramStart"/>
+      <w:r>
+        <w:t>нажатии</w:t>
+      </w:r>
+      <w:proofErr w:type="gramEnd"/>
+      <w:r>
+        <w:t xml:space="preserve"> но строку </w:t>
+      </w:r>
+      <w:r>
+        <w:rPr>
+          <w:lang w:val="en-US"/>
+        </w:rPr>
+        <w:t>RSS</w:t>
+      </w:r>
+      <w:r>
+        <w:t xml:space="preserve"> </w:t>
+      </w:r>
+      <w:r>
+        <w:t xml:space="preserve">клиента, вы переходите во встроенный </w:t>
+      </w:r>
+      <w:r>
+        <w:rPr>
+          <w:lang w:val="en-US"/>
+        </w:rPr>
+        <w:t>WEB</w:t>
+      </w:r>
+      <w:r>
+        <w:t xml:space="preserve"> </w:t>
+      </w:r>
+      <w:r>
+        <w:rPr>
+          <w:lang w:val="en-US"/>
+        </w:rPr>
+        <w:t>browser</w:t>
+      </w:r>
+      <w:r>
+        <w:t xml:space="preserve"> </w:t>
+      </w:r>
+      <w:r>
+        <w:rPr>
+          <w:lang w:val="en-US"/>
+        </w:rPr>
+        <w:t>c</w:t>
+      </w:r>
+      <w:r>
+        <w:t xml:space="preserve"> </w:t>
+      </w:r>
+      <w:r>
+        <w:t xml:space="preserve">оформленной раздачей, откуда можете скачать </w:t>
+      </w:r>
       <w:proofErr w:type="spellStart"/>
       <w:r>
-        <w:rPr>
-          <w:lang w:val="en-US"/>
-        </w:rPr>
-        <w:t>rutracker</w:t>
+        <w:t>торент</w:t>
       </w:r>
       <w:proofErr w:type="spellEnd"/>
       <w:r>
-        <w:t>.</w:t>
-      </w:r>
-      <w:r>
-        <w:rPr>
-          <w:lang w:val="en-US"/>
-        </w:rPr>
-        <w:t>org</w:t>
+        <w:t xml:space="preserve"> файл.</w:t>
+      </w:r>
+    </w:p>
+    <w:p>
+      <w:r>
+        <w:t>Нажав на кнопку телефона «</w:t>
+      </w:r>
+      <w:r>
+        <w:rPr>
+          <w:lang w:val="en-US"/>
+        </w:rPr>
+        <w:t>Back</w:t>
+      </w:r>
+      <w:r>
+        <w:t xml:space="preserve">» вы вернетесь в </w:t>
+      </w:r>
+      <w:r>
+        <w:rPr>
+          <w:lang w:val="en-US"/>
+        </w:rPr>
+        <w:t>RSS</w:t>
       </w:r>
       <w:r>
         <w:t xml:space="preserve"> </w:t>
       </w:r>
       <w:r>
-        <w:t>и</w:t>
+        <w:t xml:space="preserve">клиент. </w:t>
       </w:r>
       <w:r>
         <w:t xml:space="preserve"> </w:t>
       </w:r>
-      <w:proofErr w:type="spellStart"/>
-      <w:r>
-        <w:rPr>
-          <w:lang w:val="en-US"/>
-        </w:rPr>
-        <w:t>pornolab</w:t>
-      </w:r>
-      <w:proofErr w:type="spellEnd"/>
-      <w:r>
-        <w:t>.</w:t>
-      </w:r>
-      <w:r>
-        <w:rPr>
-          <w:lang w:val="en-US"/>
-        </w:rPr>
-        <w:t>net</w:t>
-      </w:r>
-      <w:r>
-        <w:t xml:space="preserve">, </w:t>
-      </w:r>
-      <w:proofErr w:type="spellStart"/>
-      <w:r>
-        <w:rPr>
-          <w:lang w:val="en-US"/>
-        </w:rPr>
-        <w:t>nnm</w:t>
-      </w:r>
-      <w:proofErr w:type="spellEnd"/>
-      <w:r>
-        <w:t>-</w:t>
-      </w:r>
-      <w:r>
-        <w:rPr>
-          <w:lang w:val="en-US"/>
-        </w:rPr>
-        <w:t>club</w:t>
-      </w:r>
-      <w:r>
-        <w:t>.</w:t>
-      </w:r>
-      <w:proofErr w:type="spellStart"/>
-      <w:r>
-        <w:rPr>
-          <w:lang w:val="en-US"/>
-        </w:rPr>
-        <w:t>ru</w:t>
-      </w:r>
-      <w:proofErr w:type="spellEnd"/>
-    </w:p>
-    <w:p>
-      <w:r>
-        <w:t xml:space="preserve">После </w:t>
-      </w:r>
-      <w:r>
-        <w:rPr>
-          <w:lang w:val="en-US"/>
-        </w:rPr>
-        <w:t>WEB</w:t>
-      </w:r>
-      <w:r>
-        <w:t xml:space="preserve"> </w:t>
-      </w:r>
-      <w:r>
-        <w:t>поиска в окне отображается страница сайта с результатами поиска.</w:t>
-      </w:r>
-    </w:p>
-    <w:p>
-      <w:r>
-        <w:t xml:space="preserve">Вы можете перемещаться по сайту, как в </w:t>
-      </w:r>
-      <w:proofErr w:type="gramStart"/>
-      <w:r>
-        <w:t>обычном</w:t>
-      </w:r>
-      <w:proofErr w:type="gramEnd"/>
-      <w:r>
-        <w:t xml:space="preserve"> </w:t>
-      </w:r>
-      <w:r>
-        <w:rPr>
-          <w:lang w:val="en-US"/>
-        </w:rPr>
-        <w:t>Browser</w:t>
-      </w:r>
-      <w:r>
-        <w:t>.</w:t>
-      </w:r>
-    </w:p>
-    <w:p>
-      <w:proofErr w:type="gramStart"/>
-      <w:r>
-        <w:t>При</w:t>
-      </w:r>
-      <w:proofErr w:type="gramEnd"/>
-      <w:r>
-        <w:t xml:space="preserve"> переходите на страницу с оформленной раздачей, </w:t>
-      </w:r>
-      <w:r>
-        <w:rPr>
-          <w:lang w:val="en-US"/>
-        </w:rPr>
-        <w:t>WEB</w:t>
-      </w:r>
-      <w:r>
-        <w:t xml:space="preserve"> </w:t>
-      </w:r>
-      <w:r>
-        <w:rPr>
-          <w:lang w:val="en-US"/>
-        </w:rPr>
-        <w:t>Browser</w:t>
-      </w:r>
-      <w:r>
-        <w:t xml:space="preserve"> </w:t>
-      </w:r>
-      <w:r>
-        <w:t xml:space="preserve">предложит скачать </w:t>
-      </w:r>
-      <w:r>
-        <w:rPr>
-          <w:lang w:val="en-US"/>
-        </w:rPr>
-        <w:t>torrent</w:t>
-      </w:r>
-      <w:r>
-        <w:t xml:space="preserve"> </w:t>
-      </w:r>
-      <w:r>
-        <w:t xml:space="preserve">файл. При нажатии на кнопку  «Скачать </w:t>
-      </w:r>
-      <w:r>
-        <w:rPr>
-          <w:lang w:val="en-US"/>
-        </w:rPr>
-        <w:t>torrent</w:t>
-      </w:r>
-      <w:r>
-        <w:t xml:space="preserve">» вы перейдете </w:t>
-      </w:r>
-      <w:proofErr w:type="gramStart"/>
-      <w:r>
-        <w:t>во</w:t>
-      </w:r>
-      <w:proofErr w:type="gramEnd"/>
-      <w:r>
-        <w:t xml:space="preserve"> встроенный «</w:t>
-      </w:r>
-      <w:r>
-        <w:rPr>
-          <w:lang w:val="en-US"/>
-        </w:rPr>
-        <w:t>Torrent</w:t>
-      </w:r>
-      <w:r>
-        <w:t xml:space="preserve"> </w:t>
-      </w:r>
-      <w:r>
-        <w:t>клиент».</w:t>
-      </w:r>
-    </w:p>
-    <w:p>
-      <w:pPr>
-        <w:pStyle w:val="Heading2"/>
-      </w:pPr>
-      <w:bookmarkStart w:id="9" w:name="_Toc304555351"/>
-      <w:r>
-        <w:rPr>
-          <w:lang w:val="en-US"/>
-        </w:rPr>
-        <w:t xml:space="preserve">RSS </w:t>
-      </w:r>
-      <w:r>
-        <w:t>поиск</w:t>
-      </w:r>
-      <w:bookmarkEnd w:id="9"/>
-    </w:p>
-    <w:p>
-      <w:pPr>
-        <w:ind w:firstLine="576"/>
-      </w:pPr>
-      <w:r>
-        <w:t xml:space="preserve">В </w:t>
-      </w:r>
-      <w:proofErr w:type="gramStart"/>
-      <w:r>
-        <w:t>окне</w:t>
-      </w:r>
-      <w:proofErr w:type="gramEnd"/>
-      <w:r>
-        <w:t xml:space="preserve"> отображается </w:t>
-      </w:r>
-      <w:r>
-        <w:rPr>
-          <w:lang w:val="en-US"/>
-        </w:rPr>
-        <w:t>RSS</w:t>
-      </w:r>
-      <w:r>
-        <w:t xml:space="preserve"> </w:t>
-      </w:r>
-      <w:r>
-        <w:t xml:space="preserve">с содержанием, которое вы выбрали в поиске. </w:t>
-      </w:r>
-    </w:p>
-    <w:p>
-      <w:r>
-        <w:t xml:space="preserve">При </w:t>
-      </w:r>
-      <w:proofErr w:type="gramStart"/>
-      <w:r>
-        <w:t>нажатии</w:t>
-      </w:r>
-      <w:proofErr w:type="gramEnd"/>
-      <w:r>
-        <w:t xml:space="preserve"> но строку </w:t>
-      </w:r>
-      <w:r>
-        <w:rPr>
-          <w:lang w:val="en-US"/>
-        </w:rPr>
-        <w:t>RSS</w:t>
-      </w:r>
-      <w:r>
-        <w:t xml:space="preserve"> </w:t>
-      </w:r>
-      <w:r>
-        <w:t xml:space="preserve">клиента, вы переходите во встроенный </w:t>
-      </w:r>
-      <w:r>
-        <w:rPr>
-          <w:lang w:val="en-US"/>
-        </w:rPr>
-        <w:t>WEB</w:t>
-      </w:r>
-      <w:r>
-        <w:t xml:space="preserve"> </w:t>
-      </w:r>
-      <w:r>
-        <w:rPr>
-          <w:lang w:val="en-US"/>
-        </w:rPr>
-        <w:t>browser</w:t>
-      </w:r>
-      <w:r>
-        <w:t xml:space="preserve"> </w:t>
-      </w:r>
-      <w:r>
-        <w:rPr>
-          <w:lang w:val="en-US"/>
-        </w:rPr>
-        <w:t>c</w:t>
-      </w:r>
-      <w:r>
-        <w:t xml:space="preserve"> </w:t>
-      </w:r>
-      <w:r>
-        <w:t xml:space="preserve">оформленной раздачей, откуда можете скачать </w:t>
-      </w:r>
-      <w:proofErr w:type="spellStart"/>
-      <w:r>
-        <w:t>торент</w:t>
-      </w:r>
-      <w:proofErr w:type="spellEnd"/>
-      <w:r>
-        <w:t xml:space="preserve"> файл.</w:t>
-      </w:r>
-    </w:p>
-    <w:p>
-      <w:r>
-        <w:t>Нажав на кнопку телефона «</w:t>
-      </w:r>
-      <w:r>
-        <w:rPr>
-          <w:lang w:val="en-US"/>
-        </w:rPr>
-        <w:t>Back</w:t>
-      </w:r>
-      <w:r>
-        <w:t xml:space="preserve">» вы вернетесь в </w:t>
-      </w:r>
-      <w:r>
-        <w:rPr>
-          <w:lang w:val="en-US"/>
-        </w:rPr>
-        <w:t>RSS</w:t>
-      </w:r>
-      <w:r>
-        <w:t xml:space="preserve"> </w:t>
-      </w:r>
-      <w:r>
-        <w:t xml:space="preserve">клиент. </w:t>
-      </w:r>
-      <w:r>
-        <w:t xml:space="preserve"> </w:t>
-      </w:r>
     </w:p>
     <w:p/>
     <w:p>
       <w:pPr>
-        <w:pStyle w:val="Heading1"/>
-      </w:pPr>
-      <w:bookmarkStart w:id="10" w:name="_Toc304555352"/>
+        <w:pStyle w:val="1"/>
+      </w:pPr>
+      <w:bookmarkStart w:id="11" w:name="_Toc315695344"/>
       <w:r>
         <w:t>Рекомендации по использованию</w:t>
       </w:r>
-      <w:bookmarkEnd w:id="10"/>
-    </w:p>
-    <w:p>
-      <w:pPr>
-        <w:pStyle w:val="ListParagraph"/>
+      <w:bookmarkEnd w:id="11"/>
+    </w:p>
+    <w:p>
+      <w:pPr>
+        <w:pStyle w:val="ab"/>
         <w:numPr>
           <w:ilvl w:val="0"/>
           <w:numId w:val="32"/>
@@ -3402,7 +3596,7 @@
     </w:p>
     <w:p>
       <w:pPr>
-        <w:pStyle w:val="ListParagraph"/>
+        <w:pStyle w:val="ab"/>
         <w:numPr>
           <w:ilvl w:val="0"/>
           <w:numId w:val="32"/>
@@ -3434,7 +3628,7 @@
     </w:p>
     <w:p>
       <w:pPr>
-        <w:pStyle w:val="ListParagraph"/>
+        <w:pStyle w:val="ab"/>
         <w:numPr>
           <w:ilvl w:val="0"/>
           <w:numId w:val="32"/>
@@ -3483,12 +3677,30 @@
         <w:t xml:space="preserve"> </w:t>
       </w:r>
       <w:r>
-        <w:t xml:space="preserve">Гигабайта. </w:t>
-      </w:r>
-    </w:p>
-    <w:p>
-      <w:pPr>
-        <w:pStyle w:val="ListParagraph"/>
+        <w:t xml:space="preserve">Гигабайта, </w:t>
+      </w:r>
+      <w:r>
+        <w:rPr>
+          <w:lang w:val="en-US"/>
+        </w:rPr>
+        <w:t>EXT</w:t>
+      </w:r>
+      <w:r>
+        <w:t xml:space="preserve">2(16 </w:t>
+      </w:r>
+      <w:r>
+        <w:rPr>
+          <w:lang w:val="en-US"/>
+        </w:rPr>
+        <w:t>Gb</w:t>
+      </w:r>
+      <w:r>
+        <w:t>)</w:t>
+      </w:r>
+    </w:p>
+    <w:p>
+      <w:pPr>
+        <w:pStyle w:val="ab"/>
         <w:numPr>
           <w:ilvl w:val="0"/>
           <w:numId w:val="32"/>
@@ -3534,7 +3746,11 @@
         <w:t xml:space="preserve"> </w:t>
       </w:r>
       <w:r>
-        <w:t xml:space="preserve">секунду встроенный  </w:t>
+        <w:t xml:space="preserve">секунду </w:t>
+      </w:r>
+      <w:r>
+        <w:lastRenderedPageBreak/>
+        <w:t xml:space="preserve">встроенный  </w:t>
       </w:r>
       <w:r>
         <w:rPr>
@@ -3577,16 +3793,16 @@
     </w:p>
     <w:p>
       <w:pPr>
-        <w:pStyle w:val="Heading1"/>
+        <w:pStyle w:val="1"/>
       </w:pPr>
       <w:r>
         <w:t xml:space="preserve"> </w:t>
       </w:r>
-      <w:bookmarkStart w:id="11" w:name="_Toc304555353"/>
+      <w:bookmarkStart w:id="12" w:name="_Toc315695345"/>
       <w:r>
         <w:t>Список изменений</w:t>
       </w:r>
-      <w:bookmarkEnd w:id="11"/>
+      <w:bookmarkEnd w:id="12"/>
     </w:p>
     <w:p>
       <w:r>
@@ -3596,30 +3812,24 @@
         <w:t>5</w:t>
       </w:r>
       <w:r>
+        <w:t>.5-&gt;2.6.</w:t>
+      </w:r>
+      <w:r>
+        <w:t>5</w:t>
+      </w:r>
+      <w:r>
         <w:t>.</w:t>
       </w:r>
       <w:r>
-        <w:t>5-&gt;2</w:t>
-      </w:r>
-      <w:r>
-        <w:t>.6.</w:t>
-      </w:r>
-      <w:r>
+        <w:rPr>
+          <w:lang w:val="en-US"/>
+        </w:rPr>
         <w:t>5</w:t>
       </w:r>
-      <w:r>
-        <w:t>.</w:t>
-      </w:r>
-      <w:r>
-        <w:rPr>
-          <w:lang w:val="en-US"/>
-        </w:rPr>
-        <w:t>5</w:t>
-      </w:r>
-    </w:p>
-    <w:p>
-      <w:pPr>
-        <w:pStyle w:val="ListParagraph"/>
+    </w:p>
+    <w:p>
+      <w:pPr>
+        <w:pStyle w:val="ab"/>
         <w:numPr>
           <w:ilvl w:val="0"/>
           <w:numId w:val="33"/>
@@ -3631,7 +3841,7 @@
     </w:p>
     <w:p>
       <w:pPr>
-        <w:pStyle w:val="ListParagraph"/>
+        <w:pStyle w:val="ab"/>
         <w:numPr>
           <w:ilvl w:val="0"/>
           <w:numId w:val="33"/>
@@ -3643,23 +3853,82 @@
     </w:p>
     <w:p>
       <w:pPr>
-        <w:pStyle w:val="ListParagraph"/>
+        <w:pStyle w:val="ab"/>
         <w:numPr>
           <w:ilvl w:val="0"/>
           <w:numId w:val="33"/>
         </w:numPr>
       </w:pPr>
       <w:r>
-        <w:lastRenderedPageBreak/>
         <w:t>Ускорение скачивания</w:t>
       </w:r>
     </w:p>
     <w:p>
-      <w:bookmarkStart w:id="12" w:name="_GoBack"/>
-      <w:bookmarkEnd w:id="12"/>
-    </w:p>
+      <w:pPr>
+        <w:rPr>
+          <w:lang w:val="en-US"/>
+        </w:rPr>
+      </w:pPr>
+      <w:r>
+        <w:t>2.6.</w:t>
+      </w:r>
+      <w:r>
+        <w:t>5</w:t>
+      </w:r>
+      <w:r>
+        <w:t>.</w:t>
+      </w:r>
+      <w:r>
+        <w:rPr>
+          <w:lang w:val="en-US"/>
+        </w:rPr>
+        <w:t>5</w:t>
+      </w:r>
+      <w:r>
+        <w:rPr>
+          <w:lang w:val="en-US"/>
+        </w:rPr>
+        <w:t>-&gt;…</w:t>
+      </w:r>
+    </w:p>
+    <w:p>
+      <w:pPr>
+        <w:pStyle w:val="ab"/>
+        <w:numPr>
+          <w:ilvl w:val="0"/>
+          <w:numId w:val="33"/>
+        </w:numPr>
+      </w:pPr>
+      <w:r>
+        <w:t>Устранение ошибок</w:t>
+      </w:r>
+      <w:r>
+        <w:t xml:space="preserve"> и</w:t>
+      </w:r>
+      <w:bookmarkStart w:id="13" w:name="_GoBack"/>
+      <w:bookmarkEnd w:id="13"/>
+      <w:r>
+        <w:t xml:space="preserve"> оптимизация</w:t>
+      </w:r>
+    </w:p>
+    <w:p>
+      <w:pPr>
+        <w:rPr>
+          <w:lang w:val="en-US"/>
+        </w:rPr>
+      </w:pPr>
+    </w:p>
+    <w:p/>
+    <w:p>
+      <w:pPr>
+        <w:rPr>
+          <w:lang w:val="en-US"/>
+        </w:rPr>
+      </w:pPr>
+    </w:p>
+    <w:p/>
     <w:sectPr>
-      <w:footerReference w:type="default" r:id="rId11"/>
+      <w:footerReference w:type="default" r:id="rId12"/>
       <w:pgSz w:w="11906" w:h="16838"/>
       <w:pgMar w:top="1134" w:right="850" w:bottom="1134" w:left="1701" w:header="708" w:footer="708" w:gutter="0"/>
       <w:pgNumType w:start="0"/>
@@ -3708,7 +3977,7 @@
     <w:sdtContent>
       <w:p>
         <w:pPr>
-          <w:pStyle w:val="Footer"/>
+          <w:pStyle w:val="af9"/>
           <w:jc w:val="center"/>
         </w:pPr>
         <w:r>
@@ -3724,7 +3993,7 @@
           <w:rPr>
             <w:noProof/>
           </w:rPr>
-          <w:t>1</w:t>
+          <w:t>3</w:t>
         </w:r>
         <w:r>
           <w:rPr>
@@ -3737,7 +4006,7 @@
   </w:sdt>
   <w:p>
     <w:pPr>
-      <w:pStyle w:val="Footer"/>
+      <w:pStyle w:val="af9"/>
     </w:pPr>
   </w:p>
 </w:ftr>
@@ -5019,7 +5288,7 @@
     <w:lvl w:ilvl="0">
       <w:start w:val="1"/>
       <w:numFmt w:val="decimal"/>
-      <w:pStyle w:val="Heading1"/>
+      <w:pStyle w:val="1"/>
       <w:lvlText w:val="%1"/>
       <w:lvlJc w:val="left"/>
       <w:pPr>
@@ -5029,7 +5298,7 @@
     <w:lvl w:ilvl="1">
       <w:start w:val="1"/>
       <w:numFmt w:val="decimal"/>
-      <w:pStyle w:val="Heading2"/>
+      <w:pStyle w:val="2"/>
       <w:lvlText w:val="%1.%2"/>
       <w:lvlJc w:val="left"/>
       <w:pPr>
@@ -5039,7 +5308,7 @@
     <w:lvl w:ilvl="2">
       <w:start w:val="1"/>
       <w:numFmt w:val="decimal"/>
-      <w:pStyle w:val="Heading3"/>
+      <w:pStyle w:val="3"/>
       <w:lvlText w:val="%1.%2.%3"/>
       <w:lvlJc w:val="left"/>
       <w:pPr>
@@ -5049,7 +5318,7 @@
     <w:lvl w:ilvl="3">
       <w:start w:val="1"/>
       <w:numFmt w:val="decimal"/>
-      <w:pStyle w:val="Heading4"/>
+      <w:pStyle w:val="4"/>
       <w:lvlText w:val="%1.%2.%3.%4"/>
       <w:lvlJc w:val="left"/>
       <w:pPr>
@@ -5059,7 +5328,7 @@
     <w:lvl w:ilvl="4">
       <w:start w:val="1"/>
       <w:numFmt w:val="decimal"/>
-      <w:pStyle w:val="Heading5"/>
+      <w:pStyle w:val="5"/>
       <w:lvlText w:val="%1.%2.%3.%4.%5"/>
       <w:lvlJc w:val="left"/>
       <w:pPr>
@@ -5069,7 +5338,7 @@
     <w:lvl w:ilvl="5">
       <w:start w:val="1"/>
       <w:numFmt w:val="decimal"/>
-      <w:pStyle w:val="Heading6"/>
+      <w:pStyle w:val="6"/>
       <w:lvlText w:val="%1.%2.%3.%4.%5.%6"/>
       <w:lvlJc w:val="left"/>
       <w:pPr>
@@ -5079,7 +5348,7 @@
     <w:lvl w:ilvl="6">
       <w:start w:val="1"/>
       <w:numFmt w:val="decimal"/>
-      <w:pStyle w:val="Heading7"/>
+      <w:pStyle w:val="7"/>
       <w:lvlText w:val="%1.%2.%3.%4.%5.%6.%7"/>
       <w:lvlJc w:val="left"/>
       <w:pPr>
@@ -5089,7 +5358,7 @@
     <w:lvl w:ilvl="7">
       <w:start w:val="1"/>
       <w:numFmt w:val="decimal"/>
-      <w:pStyle w:val="Heading8"/>
+      <w:pStyle w:val="8"/>
       <w:lvlText w:val="%1.%2.%3.%4.%5.%6.%7.%8"/>
       <w:lvlJc w:val="left"/>
       <w:pPr>
@@ -5099,7 +5368,7 @@
     <w:lvl w:ilvl="8">
       <w:start w:val="1"/>
       <w:numFmt w:val="decimal"/>
-      <w:pStyle w:val="Heading9"/>
+      <w:pStyle w:val="9"/>
       <w:lvlText w:val="%1.%2.%3.%4.%5.%6.%7.%8.%9"/>
       <w:lvlJc w:val="left"/>
       <w:pPr>
@@ -5474,7 +5743,7 @@
     <w:lsdException w:name="Bibliography" w:uiPriority="37"/>
     <w:lsdException w:name="TOC Heading" w:uiPriority="39" w:qFormat="1"/>
   </w:latentStyles>
-  <w:style w:type="paragraph" w:default="1" w:styleId="Normal">
+  <w:style w:type="paragraph" w:default="1" w:styleId="a">
     <w:name w:val="Normal"/>
     <w:qFormat/>
     <w:rsid w:val="001B7D48"/>
@@ -5483,11 +5752,11 @@
       <w:szCs w:val="24"/>
     </w:rPr>
   </w:style>
-  <w:style w:type="paragraph" w:styleId="Heading1">
+  <w:style w:type="paragraph" w:styleId="1">
     <w:name w:val="heading 1"/>
-    <w:basedOn w:val="Normal"/>
-    <w:next w:val="Normal"/>
-    <w:link w:val="Heading1Char"/>
+    <w:basedOn w:val="a"/>
+    <w:next w:val="a"/>
+    <w:link w:val="10"/>
     <w:uiPriority w:val="9"/>
     <w:qFormat/>
     <w:rsid w:val="001B7D48"/>
@@ -5508,11 +5777,11 @@
       <w:szCs w:val="32"/>
     </w:rPr>
   </w:style>
-  <w:style w:type="paragraph" w:styleId="Heading2">
+  <w:style w:type="paragraph" w:styleId="2">
     <w:name w:val="heading 2"/>
-    <w:basedOn w:val="Normal"/>
-    <w:next w:val="Normal"/>
-    <w:link w:val="Heading2Char"/>
+    <w:basedOn w:val="a"/>
+    <w:next w:val="a"/>
+    <w:link w:val="20"/>
     <w:uiPriority w:val="9"/>
     <w:unhideWhenUsed/>
     <w:qFormat/>
@@ -5536,11 +5805,11 @@
       <w:szCs w:val="28"/>
     </w:rPr>
   </w:style>
-  <w:style w:type="paragraph" w:styleId="Heading3">
+  <w:style w:type="paragraph" w:styleId="3">
     <w:name w:val="heading 3"/>
-    <w:basedOn w:val="Normal"/>
-    <w:next w:val="Normal"/>
-    <w:link w:val="Heading3Char"/>
+    <w:basedOn w:val="a"/>
+    <w:next w:val="a"/>
+    <w:link w:val="30"/>
     <w:uiPriority w:val="9"/>
     <w:unhideWhenUsed/>
     <w:qFormat/>
@@ -5562,11 +5831,11 @@
       <w:szCs w:val="26"/>
     </w:rPr>
   </w:style>
-  <w:style w:type="paragraph" w:styleId="Heading4">
+  <w:style w:type="paragraph" w:styleId="4">
     <w:name w:val="heading 4"/>
-    <w:basedOn w:val="Normal"/>
-    <w:next w:val="Normal"/>
-    <w:link w:val="Heading4Char"/>
+    <w:basedOn w:val="a"/>
+    <w:next w:val="a"/>
+    <w:link w:val="40"/>
     <w:uiPriority w:val="9"/>
     <w:unhideWhenUsed/>
     <w:qFormat/>
@@ -5588,11 +5857,11 @@
       <w:szCs w:val="28"/>
     </w:rPr>
   </w:style>
-  <w:style w:type="paragraph" w:styleId="Heading5">
+  <w:style w:type="paragraph" w:styleId="5">
     <w:name w:val="heading 5"/>
-    <w:basedOn w:val="Normal"/>
-    <w:next w:val="Normal"/>
-    <w:link w:val="Heading5Char"/>
+    <w:basedOn w:val="a"/>
+    <w:next w:val="a"/>
+    <w:link w:val="50"/>
     <w:uiPriority w:val="9"/>
     <w:semiHidden/>
     <w:unhideWhenUsed/>
@@ -5616,11 +5885,11 @@
       <w:szCs w:val="26"/>
     </w:rPr>
   </w:style>
-  <w:style w:type="paragraph" w:styleId="Heading6">
+  <w:style w:type="paragraph" w:styleId="6">
     <w:name w:val="heading 6"/>
-    <w:basedOn w:val="Normal"/>
-    <w:next w:val="Normal"/>
-    <w:link w:val="Heading6Char"/>
+    <w:basedOn w:val="a"/>
+    <w:next w:val="a"/>
+    <w:link w:val="60"/>
     <w:uiPriority w:val="9"/>
     <w:semiHidden/>
     <w:unhideWhenUsed/>
@@ -5642,11 +5911,11 @@
       <w:szCs w:val="22"/>
     </w:rPr>
   </w:style>
-  <w:style w:type="paragraph" w:styleId="Heading7">
+  <w:style w:type="paragraph" w:styleId="7">
     <w:name w:val="heading 7"/>
-    <w:basedOn w:val="Normal"/>
-    <w:next w:val="Normal"/>
-    <w:link w:val="Heading7Char"/>
+    <w:basedOn w:val="a"/>
+    <w:next w:val="a"/>
+    <w:link w:val="70"/>
     <w:uiPriority w:val="9"/>
     <w:semiHidden/>
     <w:unhideWhenUsed/>
@@ -5664,11 +5933,11 @@
       <w:rFonts w:cstheme="majorBidi"/>
     </w:rPr>
   </w:style>
-  <w:style w:type="paragraph" w:styleId="Heading8">
+  <w:style w:type="paragraph" w:styleId="8">
     <w:name w:val="heading 8"/>
-    <w:basedOn w:val="Normal"/>
-    <w:next w:val="Normal"/>
-    <w:link w:val="Heading8Char"/>
+    <w:basedOn w:val="a"/>
+    <w:next w:val="a"/>
+    <w:link w:val="80"/>
     <w:uiPriority w:val="9"/>
     <w:semiHidden/>
     <w:unhideWhenUsed/>
@@ -5688,11 +5957,11 @@
       <w:iCs/>
     </w:rPr>
   </w:style>
-  <w:style w:type="paragraph" w:styleId="Heading9">
+  <w:style w:type="paragraph" w:styleId="9">
     <w:name w:val="heading 9"/>
-    <w:basedOn w:val="Normal"/>
-    <w:next w:val="Normal"/>
-    <w:link w:val="Heading9Char"/>
+    <w:basedOn w:val="a"/>
+    <w:next w:val="a"/>
+    <w:link w:val="90"/>
     <w:uiPriority w:val="9"/>
     <w:semiHidden/>
     <w:unhideWhenUsed/>
@@ -5712,13 +5981,13 @@
       <w:szCs w:val="22"/>
     </w:rPr>
   </w:style>
-  <w:style w:type="character" w:default="1" w:styleId="DefaultParagraphFont">
+  <w:style w:type="character" w:default="1" w:styleId="a0">
     <w:name w:val="Default Paragraph Font"/>
     <w:uiPriority w:val="1"/>
     <w:semiHidden/>
     <w:unhideWhenUsed/>
   </w:style>
-  <w:style w:type="table" w:default="1" w:styleId="TableNormal">
+  <w:style w:type="table" w:default="1" w:styleId="a1">
     <w:name w:val="Normal Table"/>
     <w:uiPriority w:val="99"/>
     <w:semiHidden/>
@@ -5733,16 +6002,16 @@
       </w:tblCellMar>
     </w:tblPr>
   </w:style>
-  <w:style w:type="numbering" w:default="1" w:styleId="NoList">
+  <w:style w:type="numbering" w:default="1" w:styleId="a2">
     <w:name w:val="No List"/>
     <w:uiPriority w:val="99"/>
     <w:semiHidden/>
     <w:unhideWhenUsed/>
   </w:style>
-  <w:style w:type="character" w:customStyle="1" w:styleId="Heading1Char">
-    <w:name w:val="Heading 1 Char"/>
-    <w:basedOn w:val="DefaultParagraphFont"/>
-    <w:link w:val="Heading1"/>
+  <w:style w:type="character" w:customStyle="1" w:styleId="10">
+    <w:name w:val="Заголовок 1 Знак"/>
+    <w:basedOn w:val="a0"/>
+    <w:link w:val="1"/>
     <w:uiPriority w:val="9"/>
     <w:rsid w:val="001B7D48"/>
     <w:rPr>
@@ -5754,10 +6023,10 @@
       <w:szCs w:val="32"/>
     </w:rPr>
   </w:style>
-  <w:style w:type="character" w:customStyle="1" w:styleId="Heading2Char">
-    <w:name w:val="Heading 2 Char"/>
-    <w:basedOn w:val="DefaultParagraphFont"/>
-    <w:link w:val="Heading2"/>
+  <w:style w:type="character" w:customStyle="1" w:styleId="20">
+    <w:name w:val="Заголовок 2 Знак"/>
+    <w:basedOn w:val="a0"/>
+    <w:link w:val="2"/>
     <w:uiPriority w:val="9"/>
     <w:rsid w:val="001B7D48"/>
     <w:rPr>
@@ -5770,11 +6039,11 @@
       <w:szCs w:val="28"/>
     </w:rPr>
   </w:style>
-  <w:style w:type="paragraph" w:styleId="Title">
+  <w:style w:type="paragraph" w:styleId="a3">
     <w:name w:val="Title"/>
-    <w:basedOn w:val="Normal"/>
-    <w:next w:val="Normal"/>
-    <w:link w:val="TitleChar"/>
+    <w:basedOn w:val="a"/>
+    <w:next w:val="a"/>
+    <w:link w:val="a4"/>
     <w:uiPriority w:val="10"/>
     <w:qFormat/>
     <w:rsid w:val="001B7D48"/>
@@ -5792,10 +6061,10 @@
       <w:szCs w:val="32"/>
     </w:rPr>
   </w:style>
-  <w:style w:type="character" w:customStyle="1" w:styleId="TitleChar">
-    <w:name w:val="Title Char"/>
-    <w:basedOn w:val="DefaultParagraphFont"/>
-    <w:link w:val="Title"/>
+  <w:style w:type="character" w:customStyle="1" w:styleId="a4">
+    <w:name w:val="Название Знак"/>
+    <w:basedOn w:val="a0"/>
+    <w:link w:val="a3"/>
     <w:uiPriority w:val="10"/>
     <w:rsid w:val="001B7D48"/>
     <w:rPr>
@@ -5807,11 +6076,11 @@
       <w:szCs w:val="32"/>
     </w:rPr>
   </w:style>
-  <w:style w:type="paragraph" w:styleId="Subtitle">
+  <w:style w:type="paragraph" w:styleId="a5">
     <w:name w:val="Subtitle"/>
-    <w:basedOn w:val="Normal"/>
-    <w:next w:val="Normal"/>
-    <w:link w:val="SubtitleChar"/>
+    <w:basedOn w:val="a"/>
+    <w:next w:val="a"/>
+    <w:link w:val="a6"/>
     <w:uiPriority w:val="11"/>
     <w:qFormat/>
     <w:rsid w:val="001B7D48"/>
@@ -5824,10 +6093,10 @@
       <w:rFonts w:asciiTheme="majorHAnsi" w:eastAsiaTheme="majorEastAsia" w:hAnsiTheme="majorHAnsi" w:cstheme="majorBidi"/>
     </w:rPr>
   </w:style>
-  <w:style w:type="character" w:customStyle="1" w:styleId="SubtitleChar">
-    <w:name w:val="Subtitle Char"/>
-    <w:basedOn w:val="DefaultParagraphFont"/>
-    <w:link w:val="Subtitle"/>
+  <w:style w:type="character" w:customStyle="1" w:styleId="a6">
+    <w:name w:val="Подзаголовок Знак"/>
+    <w:basedOn w:val="a0"/>
+    <w:link w:val="a5"/>
     <w:uiPriority w:val="11"/>
     <w:rsid w:val="001B7D48"/>
     <w:rPr>
@@ -5836,9 +6105,9 @@
       <w:szCs w:val="24"/>
     </w:rPr>
   </w:style>
-  <w:style w:type="character" w:styleId="Strong">
+  <w:style w:type="character" w:styleId="a7">
     <w:name w:val="Strong"/>
-    <w:basedOn w:val="DefaultParagraphFont"/>
+    <w:basedOn w:val="a0"/>
     <w:uiPriority w:val="22"/>
     <w:qFormat/>
     <w:rsid w:val="001B7D48"/>
@@ -5847,9 +6116,9 @@
       <w:bCs/>
     </w:rPr>
   </w:style>
-  <w:style w:type="character" w:styleId="Emphasis">
+  <w:style w:type="character" w:styleId="a8">
     <w:name w:val="Emphasis"/>
-    <w:basedOn w:val="DefaultParagraphFont"/>
+    <w:basedOn w:val="a0"/>
     <w:uiPriority w:val="20"/>
     <w:qFormat/>
     <w:rsid w:val="001B7D48"/>
@@ -5860,10 +6129,10 @@
       <w:iCs/>
     </w:rPr>
   </w:style>
-  <w:style w:type="paragraph" w:styleId="NoSpacing">
+  <w:style w:type="paragraph" w:styleId="a9">
     <w:name w:val="No Spacing"/>
-    <w:basedOn w:val="Normal"/>
-    <w:link w:val="NoSpacingChar"/>
+    <w:basedOn w:val="a"/>
+    <w:link w:val="aa"/>
     <w:uiPriority w:val="1"/>
     <w:qFormat/>
     <w:rsid w:val="001B7D48"/>
@@ -5871,9 +6140,9 @@
       <w:szCs w:val="32"/>
     </w:rPr>
   </w:style>
-  <w:style w:type="paragraph" w:styleId="ListParagraph">
+  <w:style w:type="paragraph" w:styleId="ab">
     <w:name w:val="List Paragraph"/>
-    <w:basedOn w:val="Normal"/>
+    <w:basedOn w:val="a"/>
     <w:uiPriority w:val="34"/>
     <w:qFormat/>
     <w:rsid w:val="001B7D48"/>
@@ -5882,11 +6151,11 @@
       <w:contextualSpacing/>
     </w:pPr>
   </w:style>
-  <w:style w:type="paragraph" w:styleId="Quote">
+  <w:style w:type="paragraph" w:styleId="21">
     <w:name w:val="Quote"/>
-    <w:basedOn w:val="Normal"/>
-    <w:next w:val="Normal"/>
-    <w:link w:val="QuoteChar"/>
+    <w:basedOn w:val="a"/>
+    <w:next w:val="a"/>
+    <w:link w:val="22"/>
     <w:uiPriority w:val="29"/>
     <w:qFormat/>
     <w:rsid w:val="001B7D48"/>
@@ -5894,10 +6163,10 @@
       <w:i/>
     </w:rPr>
   </w:style>
-  <w:style w:type="character" w:customStyle="1" w:styleId="QuoteChar">
-    <w:name w:val="Quote Char"/>
-    <w:basedOn w:val="DefaultParagraphFont"/>
-    <w:link w:val="Quote"/>
+  <w:style w:type="character" w:customStyle="1" w:styleId="22">
+    <w:name w:val="Цитата 2 Знак"/>
+    <w:basedOn w:val="a0"/>
+    <w:link w:val="21"/>
     <w:uiPriority w:val="29"/>
     <w:rsid w:val="001B7D48"/>
     <w:rPr>
@@ -5906,11 +6175,11 @@
       <w:szCs w:val="24"/>
     </w:rPr>
   </w:style>
-  <w:style w:type="paragraph" w:styleId="IntenseQuote">
+  <w:style w:type="paragraph" w:styleId="ac">
     <w:name w:val="Intense Quote"/>
-    <w:basedOn w:val="Normal"/>
-    <w:next w:val="Normal"/>
-    <w:link w:val="IntenseQuoteChar"/>
+    <w:basedOn w:val="a"/>
+    <w:next w:val="a"/>
+    <w:link w:val="ad"/>
     <w:uiPriority w:val="30"/>
     <w:qFormat/>
     <w:rsid w:val="001B7D48"/>
@@ -5923,10 +6192,10 @@
       <w:szCs w:val="22"/>
     </w:rPr>
   </w:style>
-  <w:style w:type="character" w:customStyle="1" w:styleId="IntenseQuoteChar">
-    <w:name w:val="Intense Quote Char"/>
-    <w:basedOn w:val="DefaultParagraphFont"/>
-    <w:link w:val="IntenseQuote"/>
+  <w:style w:type="character" w:customStyle="1" w:styleId="ad">
+    <w:name w:val="Выделенная цитата Знак"/>
+    <w:basedOn w:val="a0"/>
+    <w:link w:val="ac"/>
     <w:uiPriority w:val="30"/>
     <w:rsid w:val="001B7D48"/>
     <w:rPr>
@@ -5935,7 +6204,7 @@
       <w:sz w:val="24"/>
     </w:rPr>
   </w:style>
-  <w:style w:type="character" w:styleId="SubtleEmphasis">
+  <w:style w:type="character" w:styleId="ae">
     <w:name w:val="Subtle Emphasis"/>
     <w:uiPriority w:val="19"/>
     <w:qFormat/>
@@ -5945,9 +6214,9 @@
       <w:color w:val="5A5A5A" w:themeColor="text1" w:themeTint="A5"/>
     </w:rPr>
   </w:style>
-  <w:style w:type="character" w:styleId="IntenseEmphasis">
+  <w:style w:type="character" w:styleId="af">
     <w:name w:val="Intense Emphasis"/>
-    <w:basedOn w:val="DefaultParagraphFont"/>
+    <w:basedOn w:val="a0"/>
     <w:uiPriority w:val="21"/>
     <w:qFormat/>
     <w:rsid w:val="001B7D48"/>
@@ -5959,9 +6228,9 @@
       <w:u w:val="single"/>
     </w:rPr>
   </w:style>
-  <w:style w:type="character" w:styleId="SubtleReference">
+  <w:style w:type="character" w:styleId="af0">
     <w:name w:val="Subtle Reference"/>
-    <w:basedOn w:val="DefaultParagraphFont"/>
+    <w:basedOn w:val="a0"/>
     <w:uiPriority w:val="31"/>
     <w:qFormat/>
     <w:rsid w:val="001B7D48"/>
@@ -5971,9 +6240,9 @@
       <w:u w:val="single"/>
     </w:rPr>
   </w:style>
-  <w:style w:type="character" w:styleId="IntenseReference">
+  <w:style w:type="character" w:styleId="af1">
     <w:name w:val="Intense Reference"/>
-    <w:basedOn w:val="DefaultParagraphFont"/>
+    <w:basedOn w:val="a0"/>
     <w:uiPriority w:val="32"/>
     <w:qFormat/>
     <w:rsid w:val="001B7D48"/>
@@ -5983,9 +6252,9 @@
       <w:u w:val="single"/>
     </w:rPr>
   </w:style>
-  <w:style w:type="character" w:styleId="BookTitle">
+  <w:style w:type="character" w:styleId="af2">
     <w:name w:val="Book Title"/>
-    <w:basedOn w:val="DefaultParagraphFont"/>
+    <w:basedOn w:val="a0"/>
     <w:uiPriority w:val="33"/>
     <w:qFormat/>
     <w:rsid w:val="001B7D48"/>
@@ -5997,10 +6266,10 @@
       <w:szCs w:val="24"/>
     </w:rPr>
   </w:style>
-  <w:style w:type="character" w:customStyle="1" w:styleId="Heading3Char">
-    <w:name w:val="Heading 3 Char"/>
-    <w:basedOn w:val="DefaultParagraphFont"/>
-    <w:link w:val="Heading3"/>
+  <w:style w:type="character" w:customStyle="1" w:styleId="30">
+    <w:name w:val="Заголовок 3 Знак"/>
+    <w:basedOn w:val="a0"/>
+    <w:link w:val="3"/>
     <w:uiPriority w:val="9"/>
     <w:rsid w:val="001B7D48"/>
     <w:rPr>
@@ -6011,10 +6280,10 @@
       <w:szCs w:val="26"/>
     </w:rPr>
   </w:style>
-  <w:style w:type="character" w:customStyle="1" w:styleId="Heading4Char">
-    <w:name w:val="Heading 4 Char"/>
-    <w:basedOn w:val="DefaultParagraphFont"/>
-    <w:link w:val="Heading4"/>
+  <w:style w:type="character" w:customStyle="1" w:styleId="40">
+    <w:name w:val="Заголовок 4 Знак"/>
+    <w:basedOn w:val="a0"/>
+    <w:link w:val="4"/>
     <w:uiPriority w:val="9"/>
     <w:rsid w:val="001B7D48"/>
     <w:rPr>
@@ -6025,10 +6294,10 @@
       <w:szCs w:val="28"/>
     </w:rPr>
   </w:style>
-  <w:style w:type="character" w:customStyle="1" w:styleId="Heading5Char">
-    <w:name w:val="Heading 5 Char"/>
-    <w:basedOn w:val="DefaultParagraphFont"/>
-    <w:link w:val="Heading5"/>
+  <w:style w:type="character" w:customStyle="1" w:styleId="50">
+    <w:name w:val="Заголовок 5 Знак"/>
+    <w:basedOn w:val="a0"/>
+    <w:link w:val="5"/>
     <w:uiPriority w:val="9"/>
     <w:semiHidden/>
     <w:rsid w:val="001B7D48"/>
@@ -6042,10 +6311,10 @@
       <w:szCs w:val="26"/>
     </w:rPr>
   </w:style>
-  <w:style w:type="character" w:customStyle="1" w:styleId="Heading6Char">
-    <w:name w:val="Heading 6 Char"/>
-    <w:basedOn w:val="DefaultParagraphFont"/>
-    <w:link w:val="Heading6"/>
+  <w:style w:type="character" w:customStyle="1" w:styleId="60">
+    <w:name w:val="Заголовок 6 Знак"/>
+    <w:basedOn w:val="a0"/>
+    <w:link w:val="6"/>
     <w:uiPriority w:val="9"/>
     <w:semiHidden/>
     <w:rsid w:val="001B7D48"/>
@@ -6055,10 +6324,10 @@
       <w:bCs/>
     </w:rPr>
   </w:style>
-  <w:style w:type="character" w:customStyle="1" w:styleId="Heading7Char">
-    <w:name w:val="Heading 7 Char"/>
-    <w:basedOn w:val="DefaultParagraphFont"/>
-    <w:link w:val="Heading7"/>
+  <w:style w:type="character" w:customStyle="1" w:styleId="70">
+    <w:name w:val="Заголовок 7 Знак"/>
+    <w:basedOn w:val="a0"/>
+    <w:link w:val="7"/>
     <w:uiPriority w:val="9"/>
     <w:semiHidden/>
     <w:rsid w:val="001B7D48"/>
@@ -6068,10 +6337,10 @@
       <w:szCs w:val="24"/>
     </w:rPr>
   </w:style>
-  <w:style w:type="character" w:customStyle="1" w:styleId="Heading8Char">
-    <w:name w:val="Heading 8 Char"/>
-    <w:basedOn w:val="DefaultParagraphFont"/>
-    <w:link w:val="Heading8"/>
+  <w:style w:type="character" w:customStyle="1" w:styleId="80">
+    <w:name w:val="Заголовок 8 Знак"/>
+    <w:basedOn w:val="a0"/>
+    <w:link w:val="8"/>
     <w:uiPriority w:val="9"/>
     <w:semiHidden/>
     <w:rsid w:val="001B7D48"/>
@@ -6083,10 +6352,10 @@
       <w:szCs w:val="24"/>
     </w:rPr>
   </w:style>
-  <w:style w:type="character" w:customStyle="1" w:styleId="Heading9Char">
-    <w:name w:val="Heading 9 Char"/>
-    <w:basedOn w:val="DefaultParagraphFont"/>
-    <w:link w:val="Heading9"/>
+  <w:style w:type="character" w:customStyle="1" w:styleId="90">
+    <w:name w:val="Заголовок 9 Знак"/>
+    <w:basedOn w:val="a0"/>
+    <w:link w:val="9"/>
     <w:uiPriority w:val="9"/>
     <w:semiHidden/>
     <w:rsid w:val="001B7D48"/>
@@ -6094,10 +6363,10 @@
       <w:rFonts w:asciiTheme="majorHAnsi" w:eastAsiaTheme="majorEastAsia" w:hAnsiTheme="majorHAnsi" w:cstheme="majorBidi"/>
     </w:rPr>
   </w:style>
-  <w:style w:type="paragraph" w:styleId="TOCHeading">
+  <w:style w:type="paragraph" w:styleId="af3">
     <w:name w:val="TOC Heading"/>
-    <w:basedOn w:val="Heading1"/>
-    <w:next w:val="Normal"/>
+    <w:basedOn w:val="1"/>
+    <w:next w:val="a"/>
     <w:uiPriority w:val="39"/>
     <w:unhideWhenUsed/>
     <w:qFormat/>
@@ -6111,7 +6380,7 @@
   </w:style>
   <w:style w:type="paragraph" w:customStyle="1" w:styleId="Title1">
     <w:name w:val="Title1"/>
-    <w:basedOn w:val="Normal"/>
+    <w:basedOn w:val="a"/>
     <w:link w:val="Title1Char"/>
     <w:qFormat/>
     <w:rsid w:val="001B7D48"/>
@@ -6126,7 +6395,7 @@
   </w:style>
   <w:style w:type="character" w:customStyle="1" w:styleId="Title1Char">
     <w:name w:val="Title1 Char"/>
-    <w:basedOn w:val="DefaultParagraphFont"/>
+    <w:basedOn w:val="a0"/>
     <w:link w:val="Title1"/>
     <w:rsid w:val="001B7D48"/>
     <w:rPr>
@@ -6135,10 +6404,10 @@
       <w:szCs w:val="32"/>
     </w:rPr>
   </w:style>
-  <w:style w:type="paragraph" w:styleId="TOC1">
+  <w:style w:type="paragraph" w:styleId="11">
     <w:name w:val="toc 1"/>
-    <w:basedOn w:val="Normal"/>
-    <w:next w:val="Normal"/>
+    <w:basedOn w:val="a"/>
+    <w:next w:val="a"/>
     <w:autoRedefine/>
     <w:uiPriority w:val="39"/>
     <w:unhideWhenUsed/>
@@ -6148,10 +6417,10 @@
       <w:spacing w:after="100"/>
     </w:pPr>
   </w:style>
-  <w:style w:type="paragraph" w:styleId="TOC2">
+  <w:style w:type="paragraph" w:styleId="23">
     <w:name w:val="toc 2"/>
-    <w:basedOn w:val="Normal"/>
-    <w:next w:val="Normal"/>
+    <w:basedOn w:val="a"/>
+    <w:next w:val="a"/>
     <w:autoRedefine/>
     <w:uiPriority w:val="39"/>
     <w:unhideWhenUsed/>
@@ -6168,10 +6437,10 @@
       <w:lang w:eastAsia="ru-RU"/>
     </w:rPr>
   </w:style>
-  <w:style w:type="paragraph" w:styleId="TOC3">
+  <w:style w:type="paragraph" w:styleId="31">
     <w:name w:val="toc 3"/>
-    <w:basedOn w:val="Normal"/>
-    <w:next w:val="Normal"/>
+    <w:basedOn w:val="a"/>
+    <w:next w:val="a"/>
     <w:autoRedefine/>
     <w:uiPriority w:val="39"/>
     <w:semiHidden/>
@@ -6189,9 +6458,9 @@
       <w:lang w:eastAsia="ru-RU"/>
     </w:rPr>
   </w:style>
-  <w:style w:type="character" w:styleId="Hyperlink">
+  <w:style w:type="character" w:styleId="af4">
     <w:name w:val="Hyperlink"/>
-    <w:basedOn w:val="DefaultParagraphFont"/>
+    <w:basedOn w:val="a0"/>
     <w:uiPriority w:val="99"/>
     <w:unhideWhenUsed/>
     <w:rsid w:val="001D6B8D"/>
@@ -6200,10 +6469,10 @@
       <w:u w:val="single"/>
     </w:rPr>
   </w:style>
-  <w:style w:type="paragraph" w:styleId="BalloonText">
+  <w:style w:type="paragraph" w:styleId="af5">
     <w:name w:val="Balloon Text"/>
-    <w:basedOn w:val="Normal"/>
-    <w:link w:val="BalloonTextChar"/>
+    <w:basedOn w:val="a"/>
+    <w:link w:val="af6"/>
     <w:uiPriority w:val="99"/>
     <w:semiHidden/>
     <w:unhideWhenUsed/>
@@ -6214,10 +6483,10 @@
       <w:szCs w:val="16"/>
     </w:rPr>
   </w:style>
-  <w:style w:type="character" w:customStyle="1" w:styleId="BalloonTextChar">
-    <w:name w:val="Balloon Text Char"/>
-    <w:basedOn w:val="DefaultParagraphFont"/>
-    <w:link w:val="BalloonText"/>
+  <w:style w:type="character" w:customStyle="1" w:styleId="af6">
+    <w:name w:val="Текст выноски Знак"/>
+    <w:basedOn w:val="a0"/>
+    <w:link w:val="af5"/>
     <w:uiPriority w:val="99"/>
     <w:semiHidden/>
     <w:rsid w:val="001D6B8D"/>
@@ -6227,10 +6496,10 @@
       <w:szCs w:val="16"/>
     </w:rPr>
   </w:style>
-  <w:style w:type="paragraph" w:styleId="Header">
+  <w:style w:type="paragraph" w:styleId="af7">
     <w:name w:val="header"/>
-    <w:basedOn w:val="Normal"/>
-    <w:link w:val="HeaderChar"/>
+    <w:basedOn w:val="a"/>
+    <w:link w:val="af8"/>
     <w:uiPriority w:val="99"/>
     <w:unhideWhenUsed/>
     <w:rsid w:val="001D6B8D"/>
@@ -6241,10 +6510,10 @@
       </w:tabs>
     </w:pPr>
   </w:style>
-  <w:style w:type="character" w:customStyle="1" w:styleId="HeaderChar">
-    <w:name w:val="Header Char"/>
-    <w:basedOn w:val="DefaultParagraphFont"/>
-    <w:link w:val="Header"/>
+  <w:style w:type="character" w:customStyle="1" w:styleId="af8">
+    <w:name w:val="Верхний колонтитул Знак"/>
+    <w:basedOn w:val="a0"/>
+    <w:link w:val="af7"/>
     <w:uiPriority w:val="99"/>
     <w:rsid w:val="001D6B8D"/>
     <w:rPr>
@@ -6252,10 +6521,10 @@
       <w:szCs w:val="24"/>
     </w:rPr>
   </w:style>
-  <w:style w:type="paragraph" w:styleId="Footer">
+  <w:style w:type="paragraph" w:styleId="af9">
     <w:name w:val="footer"/>
-    <w:basedOn w:val="Normal"/>
-    <w:link w:val="FooterChar"/>
+    <w:basedOn w:val="a"/>
+    <w:link w:val="afa"/>
     <w:uiPriority w:val="99"/>
     <w:unhideWhenUsed/>
     <w:rsid w:val="001D6B8D"/>
@@ -6266,10 +6535,10 @@
       </w:tabs>
     </w:pPr>
   </w:style>
-  <w:style w:type="character" w:customStyle="1" w:styleId="FooterChar">
-    <w:name w:val="Footer Char"/>
-    <w:basedOn w:val="DefaultParagraphFont"/>
-    <w:link w:val="Footer"/>
+  <w:style w:type="character" w:customStyle="1" w:styleId="afa">
+    <w:name w:val="Нижний колонтитул Знак"/>
+    <w:basedOn w:val="a0"/>
+    <w:link w:val="af9"/>
     <w:uiPriority w:val="99"/>
     <w:rsid w:val="001D6B8D"/>
     <w:rPr>
@@ -6277,10 +6546,10 @@
       <w:szCs w:val="24"/>
     </w:rPr>
   </w:style>
-  <w:style w:type="character" w:customStyle="1" w:styleId="NoSpacingChar">
-    <w:name w:val="No Spacing Char"/>
-    <w:basedOn w:val="DefaultParagraphFont"/>
-    <w:link w:val="NoSpacing"/>
+  <w:style w:type="character" w:customStyle="1" w:styleId="aa">
+    <w:name w:val="Без интервала Знак"/>
+    <w:basedOn w:val="a0"/>
+    <w:link w:val="a9"/>
     <w:uiPriority w:val="1"/>
     <w:rsid w:val="001D6B8D"/>
     <w:rPr>
@@ -6290,12 +6559,12 @@
   </w:style>
   <w:style w:type="character" w:customStyle="1" w:styleId="hps">
     <w:name w:val="hps"/>
-    <w:basedOn w:val="DefaultParagraphFont"/>
+    <w:basedOn w:val="a0"/>
     <w:rsid w:val="00724021"/>
   </w:style>
   <w:style w:type="character" w:customStyle="1" w:styleId="apple-converted-space">
     <w:name w:val="apple-converted-space"/>
-    <w:basedOn w:val="DefaultParagraphFont"/>
+    <w:basedOn w:val="a0"/>
     <w:rsid w:val="00724021"/>
   </w:style>
 </w:styles>
@@ -6453,7 +6722,7 @@
     <w:lsdException w:name="Bibliography" w:uiPriority="37"/>
     <w:lsdException w:name="TOC Heading" w:uiPriority="39" w:qFormat="1"/>
   </w:latentStyles>
-  <w:style w:type="paragraph" w:default="1" w:styleId="Normal">
+  <w:style w:type="paragraph" w:default="1" w:styleId="a">
     <w:name w:val="Normal"/>
     <w:qFormat/>
     <w:rsid w:val="001B7D48"/>
@@ -6462,11 +6731,11 @@
       <w:szCs w:val="24"/>
     </w:rPr>
   </w:style>
-  <w:style w:type="paragraph" w:styleId="Heading1">
+  <w:style w:type="paragraph" w:styleId="1">
     <w:name w:val="heading 1"/>
-    <w:basedOn w:val="Normal"/>
-    <w:next w:val="Normal"/>
-    <w:link w:val="Heading1Char"/>
+    <w:basedOn w:val="a"/>
+    <w:next w:val="a"/>
+    <w:link w:val="10"/>
     <w:uiPriority w:val="9"/>
     <w:qFormat/>
     <w:rsid w:val="001B7D48"/>
@@ -6487,11 +6756,11 @@
       <w:szCs w:val="32"/>
     </w:rPr>
   </w:style>
-  <w:style w:type="paragraph" w:styleId="Heading2">
+  <w:style w:type="paragraph" w:styleId="2">
     <w:name w:val="heading 2"/>
-    <w:basedOn w:val="Normal"/>
-    <w:next w:val="Normal"/>
-    <w:link w:val="Heading2Char"/>
+    <w:basedOn w:val="a"/>
+    <w:next w:val="a"/>
+    <w:link w:val="20"/>
     <w:uiPriority w:val="9"/>
     <w:unhideWhenUsed/>
     <w:qFormat/>
@@ -6515,11 +6784,11 @@
       <w:szCs w:val="28"/>
     </w:rPr>
   </w:style>
-  <w:style w:type="paragraph" w:styleId="Heading3">
+  <w:style w:type="paragraph" w:styleId="3">
     <w:name w:val="heading 3"/>
-    <w:basedOn w:val="Normal"/>
-    <w:next w:val="Normal"/>
-    <w:link w:val="Heading3Char"/>
+    <w:basedOn w:val="a"/>
+    <w:next w:val="a"/>
+    <w:link w:val="30"/>
     <w:uiPriority w:val="9"/>
     <w:unhideWhenUsed/>
     <w:qFormat/>
@@ -6541,11 +6810,11 @@
       <w:szCs w:val="26"/>
     </w:rPr>
   </w:style>
-  <w:style w:type="paragraph" w:styleId="Heading4">
+  <w:style w:type="paragraph" w:styleId="4">
     <w:name w:val="heading 4"/>
-    <w:basedOn w:val="Normal"/>
-    <w:next w:val="Normal"/>
-    <w:link w:val="Heading4Char"/>
+    <w:basedOn w:val="a"/>
+    <w:next w:val="a"/>
+    <w:link w:val="40"/>
     <w:uiPriority w:val="9"/>
     <w:unhideWhenUsed/>
     <w:qFormat/>
@@ -6567,11 +6836,11 @@
       <w:szCs w:val="28"/>
     </w:rPr>
   </w:style>
-  <w:style w:type="paragraph" w:styleId="Heading5">
+  <w:style w:type="paragraph" w:styleId="5">
     <w:name w:val="heading 5"/>
-    <w:basedOn w:val="Normal"/>
-    <w:next w:val="Normal"/>
-    <w:link w:val="Heading5Char"/>
+    <w:basedOn w:val="a"/>
+    <w:next w:val="a"/>
+    <w:link w:val="50"/>
     <w:uiPriority w:val="9"/>
     <w:semiHidden/>
     <w:unhideWhenUsed/>
@@ -6595,11 +6864,11 @@
       <w:szCs w:val="26"/>
     </w:rPr>
   </w:style>
-  <w:style w:type="paragraph" w:styleId="Heading6">
+  <w:style w:type="paragraph" w:styleId="6">
     <w:name w:val="heading 6"/>
-    <w:basedOn w:val="Normal"/>
-    <w:next w:val="Normal"/>
-    <w:link w:val="Heading6Char"/>
+    <w:basedOn w:val="a"/>
+    <w:next w:val="a"/>
+    <w:link w:val="60"/>
     <w:uiPriority w:val="9"/>
     <w:semiHidden/>
     <w:unhideWhenUsed/>
@@ -6621,11 +6890,11 @@
       <w:szCs w:val="22"/>
     </w:rPr>
   </w:style>
-  <w:style w:type="paragraph" w:styleId="Heading7">
+  <w:style w:type="paragraph" w:styleId="7">
     <w:name w:val="heading 7"/>
-    <w:basedOn w:val="Normal"/>
-    <w:next w:val="Normal"/>
-    <w:link w:val="Heading7Char"/>
+    <w:basedOn w:val="a"/>
+    <w:next w:val="a"/>
+    <w:link w:val="70"/>
     <w:uiPriority w:val="9"/>
     <w:semiHidden/>
     <w:unhideWhenUsed/>
@@ -6643,11 +6912,11 @@
       <w:rFonts w:cstheme="majorBidi"/>
     </w:rPr>
   </w:style>
-  <w:style w:type="paragraph" w:styleId="Heading8">
+  <w:style w:type="paragraph" w:styleId="8">
     <w:name w:val="heading 8"/>
-    <w:basedOn w:val="Normal"/>
-    <w:next w:val="Normal"/>
-    <w:link w:val="Heading8Char"/>
+    <w:basedOn w:val="a"/>
+    <w:next w:val="a"/>
+    <w:link w:val="80"/>
     <w:uiPriority w:val="9"/>
     <w:semiHidden/>
     <w:unhideWhenUsed/>
@@ -6667,11 +6936,11 @@
       <w:iCs/>
     </w:rPr>
   </w:style>
-  <w:style w:type="paragraph" w:styleId="Heading9">
+  <w:style w:type="paragraph" w:styleId="9">
     <w:name w:val="heading 9"/>
-    <w:basedOn w:val="Normal"/>
-    <w:next w:val="Normal"/>
-    <w:link w:val="Heading9Char"/>
+    <w:basedOn w:val="a"/>
+    <w:next w:val="a"/>
+    <w:link w:val="90"/>
     <w:uiPriority w:val="9"/>
     <w:semiHidden/>
     <w:unhideWhenUsed/>
@@ -6691,13 +6960,13 @@
       <w:szCs w:val="22"/>
     </w:rPr>
   </w:style>
-  <w:style w:type="character" w:default="1" w:styleId="DefaultParagraphFont">
+  <w:style w:type="character" w:default="1" w:styleId="a0">
     <w:name w:val="Default Paragraph Font"/>
     <w:uiPriority w:val="1"/>
     <w:semiHidden/>
     <w:unhideWhenUsed/>
   </w:style>
-  <w:style w:type="table" w:default="1" w:styleId="TableNormal">
+  <w:style w:type="table" w:default="1" w:styleId="a1">
     <w:name w:val="Normal Table"/>
     <w:uiPriority w:val="99"/>
     <w:semiHidden/>
@@ -6712,16 +6981,16 @@
       </w:tblCellMar>
     </w:tblPr>
   </w:style>
-  <w:style w:type="numbering" w:default="1" w:styleId="NoList">
+  <w:style w:type="numbering" w:default="1" w:styleId="a2">
     <w:name w:val="No List"/>
     <w:uiPriority w:val="99"/>
     <w:semiHidden/>
     <w:unhideWhenUsed/>
   </w:style>
-  <w:style w:type="character" w:customStyle="1" w:styleId="Heading1Char">
-    <w:name w:val="Heading 1 Char"/>
-    <w:basedOn w:val="DefaultParagraphFont"/>
-    <w:link w:val="Heading1"/>
+  <w:style w:type="character" w:customStyle="1" w:styleId="10">
+    <w:name w:val="Заголовок 1 Знак"/>
+    <w:basedOn w:val="a0"/>
+    <w:link w:val="1"/>
     <w:uiPriority w:val="9"/>
     <w:rsid w:val="001B7D48"/>
     <w:rPr>
@@ -6733,10 +7002,10 @@
       <w:szCs w:val="32"/>
     </w:rPr>
   </w:style>
-  <w:style w:type="character" w:customStyle="1" w:styleId="Heading2Char">
-    <w:name w:val="Heading 2 Char"/>
-    <w:basedOn w:val="DefaultParagraphFont"/>
-    <w:link w:val="Heading2"/>
+  <w:style w:type="character" w:customStyle="1" w:styleId="20">
+    <w:name w:val="Заголовок 2 Знак"/>
+    <w:basedOn w:val="a0"/>
+    <w:link w:val="2"/>
     <w:uiPriority w:val="9"/>
     <w:rsid w:val="001B7D48"/>
     <w:rPr>
@@ -6749,11 +7018,11 @@
       <w:szCs w:val="28"/>
     </w:rPr>
   </w:style>
-  <w:style w:type="paragraph" w:styleId="Title">
+  <w:style w:type="paragraph" w:styleId="a3">
     <w:name w:val="Title"/>
-    <w:basedOn w:val="Normal"/>
-    <w:next w:val="Normal"/>
-    <w:link w:val="TitleChar"/>
+    <w:basedOn w:val="a"/>
+    <w:next w:val="a"/>
+    <w:link w:val="a4"/>
     <w:uiPriority w:val="10"/>
     <w:qFormat/>
     <w:rsid w:val="001B7D48"/>
@@ -6771,10 +7040,10 @@
       <w:szCs w:val="32"/>
     </w:rPr>
   </w:style>
-  <w:style w:type="character" w:customStyle="1" w:styleId="TitleChar">
-    <w:name w:val="Title Char"/>
-    <w:basedOn w:val="DefaultParagraphFont"/>
-    <w:link w:val="Title"/>
+  <w:style w:type="character" w:customStyle="1" w:styleId="a4">
+    <w:name w:val="Название Знак"/>
+    <w:basedOn w:val="a0"/>
+    <w:link w:val="a3"/>
     <w:uiPriority w:val="10"/>
     <w:rsid w:val="001B7D48"/>
     <w:rPr>
@@ -6786,11 +7055,11 @@
       <w:szCs w:val="32"/>
     </w:rPr>
   </w:style>
-  <w:style w:type="paragraph" w:styleId="Subtitle">
+  <w:style w:type="paragraph" w:styleId="a5">
     <w:name w:val="Subtitle"/>
-    <w:basedOn w:val="Normal"/>
-    <w:next w:val="Normal"/>
-    <w:link w:val="SubtitleChar"/>
+    <w:basedOn w:val="a"/>
+    <w:next w:val="a"/>
+    <w:link w:val="a6"/>
     <w:uiPriority w:val="11"/>
     <w:qFormat/>
     <w:rsid w:val="001B7D48"/>
@@ -6803,10 +7072,10 @@
       <w:rFonts w:asciiTheme="majorHAnsi" w:eastAsiaTheme="majorEastAsia" w:hAnsiTheme="majorHAnsi" w:cstheme="majorBidi"/>
     </w:rPr>
   </w:style>
-  <w:style w:type="character" w:customStyle="1" w:styleId="SubtitleChar">
-    <w:name w:val="Subtitle Char"/>
-    <w:basedOn w:val="DefaultParagraphFont"/>
-    <w:link w:val="Subtitle"/>
+  <w:style w:type="character" w:customStyle="1" w:styleId="a6">
+    <w:name w:val="Подзаголовок Знак"/>
+    <w:basedOn w:val="a0"/>
+    <w:link w:val="a5"/>
     <w:uiPriority w:val="11"/>
     <w:rsid w:val="001B7D48"/>
     <w:rPr>
@@ -6815,9 +7084,9 @@
       <w:szCs w:val="24"/>
     </w:rPr>
   </w:style>
-  <w:style w:type="character" w:styleId="Strong">
+  <w:style w:type="character" w:styleId="a7">
     <w:name w:val="Strong"/>
-    <w:basedOn w:val="DefaultParagraphFont"/>
+    <w:basedOn w:val="a0"/>
     <w:uiPriority w:val="22"/>
     <w:qFormat/>
     <w:rsid w:val="001B7D48"/>
@@ -6826,9 +7095,9 @@
       <w:bCs/>
     </w:rPr>
   </w:style>
-  <w:style w:type="character" w:styleId="Emphasis">
+  <w:style w:type="character" w:styleId="a8">
     <w:name w:val="Emphasis"/>
-    <w:basedOn w:val="DefaultParagraphFont"/>
+    <w:basedOn w:val="a0"/>
     <w:uiPriority w:val="20"/>
     <w:qFormat/>
     <w:rsid w:val="001B7D48"/>
@@ -6839,10 +7108,10 @@
       <w:iCs/>
     </w:rPr>
   </w:style>
-  <w:style w:type="paragraph" w:styleId="NoSpacing">
+  <w:style w:type="paragraph" w:styleId="a9">
     <w:name w:val="No Spacing"/>
-    <w:basedOn w:val="Normal"/>
-    <w:link w:val="NoSpacingChar"/>
+    <w:basedOn w:val="a"/>
+    <w:link w:val="aa"/>
     <w:uiPriority w:val="1"/>
     <w:qFormat/>
     <w:rsid w:val="001B7D48"/>
@@ -6850,9 +7119,9 @@
       <w:szCs w:val="32"/>
     </w:rPr>
   </w:style>
-  <w:style w:type="paragraph" w:styleId="ListParagraph">
+  <w:style w:type="paragraph" w:styleId="ab">
     <w:name w:val="List Paragraph"/>
-    <w:basedOn w:val="Normal"/>
+    <w:basedOn w:val="a"/>
     <w:uiPriority w:val="34"/>
     <w:qFormat/>
     <w:rsid w:val="001B7D48"/>
@@ -6861,11 +7130,11 @@
       <w:contextualSpacing/>
     </w:pPr>
   </w:style>
-  <w:style w:type="paragraph" w:styleId="Quote">
+  <w:style w:type="paragraph" w:styleId="21">
     <w:name w:val="Quote"/>
-    <w:basedOn w:val="Normal"/>
-    <w:next w:val="Normal"/>
-    <w:link w:val="QuoteChar"/>
+    <w:basedOn w:val="a"/>
+    <w:next w:val="a"/>
+    <w:link w:val="22"/>
     <w:uiPriority w:val="29"/>
     <w:qFormat/>
     <w:rsid w:val="001B7D48"/>
@@ -6873,10 +7142,10 @@
       <w:i/>
     </w:rPr>
   </w:style>
-  <w:style w:type="character" w:customStyle="1" w:styleId="QuoteChar">
-    <w:name w:val="Quote Char"/>
-    <w:basedOn w:val="DefaultParagraphFont"/>
-    <w:link w:val="Quote"/>
+  <w:style w:type="character" w:customStyle="1" w:styleId="22">
+    <w:name w:val="Цитата 2 Знак"/>
+    <w:basedOn w:val="a0"/>
+    <w:link w:val="21"/>
     <w:uiPriority w:val="29"/>
     <w:rsid w:val="001B7D48"/>
     <w:rPr>
@@ -6885,11 +7154,11 @@
       <w:szCs w:val="24"/>
     </w:rPr>
   </w:style>
-  <w:style w:type="paragraph" w:styleId="IntenseQuote">
+  <w:style w:type="paragraph" w:styleId="ac">
     <w:name w:val="Intense Quote"/>
-    <w:basedOn w:val="Normal"/>
-    <w:next w:val="Normal"/>
-    <w:link w:val="IntenseQuoteChar"/>
+    <w:basedOn w:val="a"/>
+    <w:next w:val="a"/>
+    <w:link w:val="ad"/>
     <w:uiPriority w:val="30"/>
     <w:qFormat/>
     <w:rsid w:val="001B7D48"/>
@@ -6902,10 +7171,10 @@
       <w:szCs w:val="22"/>
     </w:rPr>
   </w:style>
-  <w:style w:type="character" w:customStyle="1" w:styleId="IntenseQuoteChar">
-    <w:name w:val="Intense Quote Char"/>
-    <w:basedOn w:val="DefaultParagraphFont"/>
-    <w:link w:val="IntenseQuote"/>
+  <w:style w:type="character" w:customStyle="1" w:styleId="ad">
+    <w:name w:val="Выделенная цитата Знак"/>
+    <w:basedOn w:val="a0"/>
+    <w:link w:val="ac"/>
     <w:uiPriority w:val="30"/>
     <w:rsid w:val="001B7D48"/>
     <w:rPr>
@@ -6914,7 +7183,7 @@
       <w:sz w:val="24"/>
     </w:rPr>
   </w:style>
-  <w:style w:type="character" w:styleId="SubtleEmphasis">
+  <w:style w:type="character" w:styleId="ae">
     <w:name w:val="Subtle Emphasis"/>
     <w:uiPriority w:val="19"/>
     <w:qFormat/>
@@ -6924,9 +7193,9 @@
       <w:color w:val="5A5A5A" w:themeColor="text1" w:themeTint="A5"/>
     </w:rPr>
   </w:style>
-  <w:style w:type="character" w:styleId="IntenseEmphasis">
+  <w:style w:type="character" w:styleId="af">
     <w:name w:val="Intense Emphasis"/>
-    <w:basedOn w:val="DefaultParagraphFont"/>
+    <w:basedOn w:val="a0"/>
     <w:uiPriority w:val="21"/>
     <w:qFormat/>
     <w:rsid w:val="001B7D48"/>
@@ -6938,9 +7207,9 @@
       <w:u w:val="single"/>
     </w:rPr>
   </w:style>
-  <w:style w:type="character" w:styleId="SubtleReference">
+  <w:style w:type="character" w:styleId="af0">
     <w:name w:val="Subtle Reference"/>
-    <w:basedOn w:val="DefaultParagraphFont"/>
+    <w:basedOn w:val="a0"/>
     <w:uiPriority w:val="31"/>
     <w:qFormat/>
     <w:rsid w:val="001B7D48"/>
@@ -6950,9 +7219,9 @@
       <w:u w:val="single"/>
     </w:rPr>
   </w:style>
-  <w:style w:type="character" w:styleId="IntenseReference">
+  <w:style w:type="character" w:styleId="af1">
     <w:name w:val="Intense Reference"/>
-    <w:basedOn w:val="DefaultParagraphFont"/>
+    <w:basedOn w:val="a0"/>
     <w:uiPriority w:val="32"/>
     <w:qFormat/>
     <w:rsid w:val="001B7D48"/>
@@ -6962,9 +7231,9 @@
       <w:u w:val="single"/>
     </w:rPr>
   </w:style>
-  <w:style w:type="character" w:styleId="BookTitle">
+  <w:style w:type="character" w:styleId="af2">
     <w:name w:val="Book Title"/>
-    <w:basedOn w:val="DefaultParagraphFont"/>
+    <w:basedOn w:val="a0"/>
     <w:uiPriority w:val="33"/>
     <w:qFormat/>
     <w:rsid w:val="001B7D48"/>
@@ -6976,10 +7245,10 @@
       <w:szCs w:val="24"/>
     </w:rPr>
   </w:style>
-  <w:style w:type="character" w:customStyle="1" w:styleId="Heading3Char">
-    <w:name w:val="Heading 3 Char"/>
-    <w:basedOn w:val="DefaultParagraphFont"/>
-    <w:link w:val="Heading3"/>
+  <w:style w:type="character" w:customStyle="1" w:styleId="30">
+    <w:name w:val="Заголовок 3 Знак"/>
+    <w:basedOn w:val="a0"/>
+    <w:link w:val="3"/>
     <w:uiPriority w:val="9"/>
     <w:rsid w:val="001B7D48"/>
     <w:rPr>
@@ -6990,10 +7259,10 @@
       <w:szCs w:val="26"/>
     </w:rPr>
   </w:style>
-  <w:style w:type="character" w:customStyle="1" w:styleId="Heading4Char">
-    <w:name w:val="Heading 4 Char"/>
-    <w:basedOn w:val="DefaultParagraphFont"/>
-    <w:link w:val="Heading4"/>
+  <w:style w:type="character" w:customStyle="1" w:styleId="40">
+    <w:name w:val="Заголовок 4 Знак"/>
+    <w:basedOn w:val="a0"/>
+    <w:link w:val="4"/>
     <w:uiPriority w:val="9"/>
     <w:rsid w:val="001B7D48"/>
     <w:rPr>
@@ -7004,10 +7273,10 @@
       <w:szCs w:val="28"/>
     </w:rPr>
   </w:style>
-  <w:style w:type="character" w:customStyle="1" w:styleId="Heading5Char">
-    <w:name w:val="Heading 5 Char"/>
-    <w:basedOn w:val="DefaultParagraphFont"/>
-    <w:link w:val="Heading5"/>
+  <w:style w:type="character" w:customStyle="1" w:styleId="50">
+    <w:name w:val="Заголовок 5 Знак"/>
+    <w:basedOn w:val="a0"/>
+    <w:link w:val="5"/>
     <w:uiPriority w:val="9"/>
     <w:semiHidden/>
     <w:rsid w:val="001B7D48"/>
@@ -7021,10 +7290,10 @@
       <w:szCs w:val="26"/>
     </w:rPr>
   </w:style>
-  <w:style w:type="character" w:customStyle="1" w:styleId="Heading6Char">
-    <w:name w:val="Heading 6 Char"/>
-    <w:basedOn w:val="DefaultParagraphFont"/>
-    <w:link w:val="Heading6"/>
+  <w:style w:type="character" w:customStyle="1" w:styleId="60">
+    <w:name w:val="Заголовок 6 Знак"/>
+    <w:basedOn w:val="a0"/>
+    <w:link w:val="6"/>
     <w:uiPriority w:val="9"/>
     <w:semiHidden/>
     <w:rsid w:val="001B7D48"/>
@@ -7034,10 +7303,10 @@
       <w:bCs/>
     </w:rPr>
   </w:style>
-  <w:style w:type="character" w:customStyle="1" w:styleId="Heading7Char">
-    <w:name w:val="Heading 7 Char"/>
-    <w:basedOn w:val="DefaultParagraphFont"/>
-    <w:link w:val="Heading7"/>
+  <w:style w:type="character" w:customStyle="1" w:styleId="70">
+    <w:name w:val="Заголовок 7 Знак"/>
+    <w:basedOn w:val="a0"/>
+    <w:link w:val="7"/>
     <w:uiPriority w:val="9"/>
     <w:semiHidden/>
     <w:rsid w:val="001B7D48"/>
@@ -7047,10 +7316,10 @@
       <w:szCs w:val="24"/>
     </w:rPr>
   </w:style>
-  <w:style w:type="character" w:customStyle="1" w:styleId="Heading8Char">
-    <w:name w:val="Heading 8 Char"/>
-    <w:basedOn w:val="DefaultParagraphFont"/>
-    <w:link w:val="Heading8"/>
+  <w:style w:type="character" w:customStyle="1" w:styleId="80">
+    <w:name w:val="Заголовок 8 Знак"/>
+    <w:basedOn w:val="a0"/>
+    <w:link w:val="8"/>
     <w:uiPriority w:val="9"/>
     <w:semiHidden/>
     <w:rsid w:val="001B7D48"/>
@@ -7062,10 +7331,10 @@
       <w:szCs w:val="24"/>
     </w:rPr>
   </w:style>
-  <w:style w:type="character" w:customStyle="1" w:styleId="Heading9Char">
-    <w:name w:val="Heading 9 Char"/>
-    <w:basedOn w:val="DefaultParagraphFont"/>
-    <w:link w:val="Heading9"/>
+  <w:style w:type="character" w:customStyle="1" w:styleId="90">
+    <w:name w:val="Заголовок 9 Знак"/>
+    <w:basedOn w:val="a0"/>
+    <w:link w:val="9"/>
     <w:uiPriority w:val="9"/>
     <w:semiHidden/>
     <w:rsid w:val="001B7D48"/>
@@ -7073,10 +7342,10 @@
       <w:rFonts w:asciiTheme="majorHAnsi" w:eastAsiaTheme="majorEastAsia" w:hAnsiTheme="majorHAnsi" w:cstheme="majorBidi"/>
     </w:rPr>
   </w:style>
-  <w:style w:type="paragraph" w:styleId="TOCHeading">
+  <w:style w:type="paragraph" w:styleId="af3">
     <w:name w:val="TOC Heading"/>
-    <w:basedOn w:val="Heading1"/>
-    <w:next w:val="Normal"/>
+    <w:basedOn w:val="1"/>
+    <w:next w:val="a"/>
     <w:uiPriority w:val="39"/>
     <w:unhideWhenUsed/>
     <w:qFormat/>
@@ -7090,7 +7359,7 @@
   </w:style>
   <w:style w:type="paragraph" w:customStyle="1" w:styleId="Title1">
     <w:name w:val="Title1"/>
-    <w:basedOn w:val="Normal"/>
+    <w:basedOn w:val="a"/>
     <w:link w:val="Title1Char"/>
     <w:qFormat/>
     <w:rsid w:val="001B7D48"/>
@@ -7105,7 +7374,7 @@
   </w:style>
   <w:style w:type="character" w:customStyle="1" w:styleId="Title1Char">
     <w:name w:val="Title1 Char"/>
-    <w:basedOn w:val="DefaultParagraphFont"/>
+    <w:basedOn w:val="a0"/>
     <w:link w:val="Title1"/>
     <w:rsid w:val="001B7D48"/>
     <w:rPr>
@@ -7114,10 +7383,10 @@
       <w:szCs w:val="32"/>
     </w:rPr>
   </w:style>
-  <w:style w:type="paragraph" w:styleId="TOC1">
+  <w:style w:type="paragraph" w:styleId="11">
     <w:name w:val="toc 1"/>
-    <w:basedOn w:val="Normal"/>
-    <w:next w:val="Normal"/>
+    <w:basedOn w:val="a"/>
+    <w:next w:val="a"/>
     <w:autoRedefine/>
     <w:uiPriority w:val="39"/>
     <w:unhideWhenUsed/>
@@ -7127,10 +7396,10 @@
       <w:spacing w:after="100"/>
     </w:pPr>
   </w:style>
-  <w:style w:type="paragraph" w:styleId="TOC2">
+  <w:style w:type="paragraph" w:styleId="23">
     <w:name w:val="toc 2"/>
-    <w:basedOn w:val="Normal"/>
-    <w:next w:val="Normal"/>
+    <w:basedOn w:val="a"/>
+    <w:next w:val="a"/>
     <w:autoRedefine/>
     <w:uiPriority w:val="39"/>
     <w:unhideWhenUsed/>
@@ -7147,10 +7416,10 @@
       <w:lang w:eastAsia="ru-RU"/>
     </w:rPr>
   </w:style>
-  <w:style w:type="paragraph" w:styleId="TOC3">
+  <w:style w:type="paragraph" w:styleId="31">
     <w:name w:val="toc 3"/>
-    <w:basedOn w:val="Normal"/>
-    <w:next w:val="Normal"/>
+    <w:basedOn w:val="a"/>
+    <w:next w:val="a"/>
     <w:autoRedefine/>
     <w:uiPriority w:val="39"/>
     <w:semiHidden/>
@@ -7168,9 +7437,9 @@
       <w:lang w:eastAsia="ru-RU"/>
     </w:rPr>
   </w:style>
-  <w:style w:type="character" w:styleId="Hyperlink">
+  <w:style w:type="character" w:styleId="af4">
     <w:name w:val="Hyperlink"/>
-    <w:basedOn w:val="DefaultParagraphFont"/>
+    <w:basedOn w:val="a0"/>
     <w:uiPriority w:val="99"/>
     <w:unhideWhenUsed/>
     <w:rsid w:val="001D6B8D"/>
@@ -7179,10 +7448,10 @@
       <w:u w:val="single"/>
     </w:rPr>
   </w:style>
-  <w:style w:type="paragraph" w:styleId="BalloonText">
+  <w:style w:type="paragraph" w:styleId="af5">
     <w:name w:val="Balloon Text"/>
-    <w:basedOn w:val="Normal"/>
-    <w:link w:val="BalloonTextChar"/>
+    <w:basedOn w:val="a"/>
+    <w:link w:val="af6"/>
     <w:uiPriority w:val="99"/>
     <w:semiHidden/>
     <w:unhideWhenUsed/>
@@ -7193,10 +7462,10 @@
       <w:szCs w:val="16"/>
     </w:rPr>
   </w:style>
-  <w:style w:type="character" w:customStyle="1" w:styleId="BalloonTextChar">
-    <w:name w:val="Balloon Text Char"/>
-    <w:basedOn w:val="DefaultParagraphFont"/>
-    <w:link w:val="BalloonText"/>
+  <w:style w:type="character" w:customStyle="1" w:styleId="af6">
+    <w:name w:val="Текст выноски Знак"/>
+    <w:basedOn w:val="a0"/>
+    <w:link w:val="af5"/>
     <w:uiPriority w:val="99"/>
     <w:semiHidden/>
     <w:rsid w:val="001D6B8D"/>
@@ -7206,10 +7475,10 @@
       <w:szCs w:val="16"/>
     </w:rPr>
   </w:style>
-  <w:style w:type="paragraph" w:styleId="Header">
+  <w:style w:type="paragraph" w:styleId="af7">
     <w:name w:val="header"/>
-    <w:basedOn w:val="Normal"/>
-    <w:link w:val="HeaderChar"/>
+    <w:basedOn w:val="a"/>
+    <w:link w:val="af8"/>
     <w:uiPriority w:val="99"/>
     <w:unhideWhenUsed/>
     <w:rsid w:val="001D6B8D"/>
@@ -7220,10 +7489,10 @@
       </w:tabs>
     </w:pPr>
   </w:style>
-  <w:style w:type="character" w:customStyle="1" w:styleId="HeaderChar">
-    <w:name w:val="Header Char"/>
-    <w:basedOn w:val="DefaultParagraphFont"/>
-    <w:link w:val="Header"/>
+  <w:style w:type="character" w:customStyle="1" w:styleId="af8">
+    <w:name w:val="Верхний колонтитул Знак"/>
+    <w:basedOn w:val="a0"/>
+    <w:link w:val="af7"/>
     <w:uiPriority w:val="99"/>
     <w:rsid w:val="001D6B8D"/>
     <w:rPr>
@@ -7231,10 +7500,10 @@
       <w:szCs w:val="24"/>
     </w:rPr>
   </w:style>
-  <w:style w:type="paragraph" w:styleId="Footer">
+  <w:style w:type="paragraph" w:styleId="af9">
     <w:name w:val="footer"/>
-    <w:basedOn w:val="Normal"/>
-    <w:link w:val="FooterChar"/>
+    <w:basedOn w:val="a"/>
+    <w:link w:val="afa"/>
     <w:uiPriority w:val="99"/>
     <w:unhideWhenUsed/>
     <w:rsid w:val="001D6B8D"/>
@@ -7245,10 +7514,10 @@
       </w:tabs>
     </w:pPr>
   </w:style>
-  <w:style w:type="character" w:customStyle="1" w:styleId="FooterChar">
-    <w:name w:val="Footer Char"/>
-    <w:basedOn w:val="DefaultParagraphFont"/>
-    <w:link w:val="Footer"/>
+  <w:style w:type="character" w:customStyle="1" w:styleId="afa">
+    <w:name w:val="Нижний колонтитул Знак"/>
+    <w:basedOn w:val="a0"/>
+    <w:link w:val="af9"/>
     <w:uiPriority w:val="99"/>
     <w:rsid w:val="001D6B8D"/>
     <w:rPr>
@@ -7256,10 +7525,10 @@
       <w:szCs w:val="24"/>
     </w:rPr>
   </w:style>
-  <w:style w:type="character" w:customStyle="1" w:styleId="NoSpacingChar">
-    <w:name w:val="No Spacing Char"/>
-    <w:basedOn w:val="DefaultParagraphFont"/>
-    <w:link w:val="NoSpacing"/>
+  <w:style w:type="character" w:customStyle="1" w:styleId="aa">
+    <w:name w:val="Без интервала Знак"/>
+    <w:basedOn w:val="a0"/>
+    <w:link w:val="a9"/>
     <w:uiPriority w:val="1"/>
     <w:rsid w:val="001D6B8D"/>
     <w:rPr>
@@ -7269,12 +7538,12 @@
   </w:style>
   <w:style w:type="character" w:customStyle="1" w:styleId="hps">
     <w:name w:val="hps"/>
-    <w:basedOn w:val="DefaultParagraphFont"/>
+    <w:basedOn w:val="a0"/>
     <w:rsid w:val="00724021"/>
   </w:style>
   <w:style w:type="character" w:customStyle="1" w:styleId="apple-converted-space">
     <w:name w:val="apple-converted-space"/>
-    <w:basedOn w:val="DefaultParagraphFont"/>
+    <w:basedOn w:val="a0"/>
     <w:rsid w:val="00724021"/>
   </w:style>
 </w:styles>
@@ -7567,7 +7836,7 @@
 
 <file path=customXml/item1.xml><?xml version="1.0" encoding="utf-8"?>
 <CoverPageProperties xmlns="http://schemas.microsoft.com/office/2006/coverPageProps">
-  <PublishDate>2011-09-23T00:00:00</PublishDate>
+  <PublishDate>2012-01-30T00:00:00</PublishDate>
   <Abstract>Документ содежит краткое описание программы, инструкцию пользователя, рекомендации по использованию.</Abstract>
   <CompanyAddress/>
   <CompanyPhone/>
@@ -7589,7 +7858,7 @@
 </file>
 
 <file path=customXml/itemProps2.xml><?xml version="1.0" encoding="utf-8"?>
-<ds:datastoreItem xmlns:ds="http://schemas.openxmlformats.org/officeDocument/2006/customXml" ds:itemID="{16B6BDDF-5316-46F5-AC77-42F510676ED5}">
+<ds:datastoreItem xmlns:ds="http://schemas.openxmlformats.org/officeDocument/2006/customXml" ds:itemID="{C0D8C43B-277C-4859-8105-6CED58A27907}">
   <ds:schemaRefs>
     <ds:schemaRef ds:uri="http://schemas.openxmlformats.org/officeDocument/2006/bibliography"/>
   </ds:schemaRefs>

</xml_diff>